<commit_message>
More updates to JavaScript lab 4
</commit_message>
<xml_diff>
--- a/JavaScript labs/JavaScript lab 4.docx
+++ b/JavaScript labs/JavaScript lab 4.docx
@@ -101,7 +101,7 @@
       <w:r>
         <w:fldChar w:fldCharType="separate"/>
       </w:r>
-      <w:hyperlink w:anchor="_Toc99040830" w:history="1">
+      <w:hyperlink w:anchor="_Toc99170545" w:history="1">
         <w:r>
           <w:rPr>
             <w:rStyle w:val="Hyperlink"/>
@@ -148,7 +148,7 @@
             <w:noProof/>
             <w:webHidden/>
           </w:rPr>
-          <w:instrText xml:space="preserve"> PAGEREF _Toc99040830 \h </w:instrText>
+          <w:instrText xml:space="preserve"> PAGEREF _Toc99170545 \h </w:instrText>
         </w:r>
         <w:r>
           <w:rPr>
@@ -195,7 +195,7 @@
           <w:lang w:eastAsia="en-MY"/>
         </w:rPr>
       </w:pPr>
-      <w:hyperlink w:anchor="_Toc99040831" w:history="1">
+      <w:hyperlink w:anchor="_Toc99170546" w:history="1">
         <w:r>
           <w:rPr>
             <w:rStyle w:val="Hyperlink"/>
@@ -240,7 +240,7 @@
             <w:noProof/>
             <w:webHidden/>
           </w:rPr>
-          <w:instrText xml:space="preserve"> PAGEREF _Toc99040831 \h </w:instrText>
+          <w:instrText xml:space="preserve"> PAGEREF _Toc99170546 \h </w:instrText>
         </w:r>
         <w:r>
           <w:rPr>
@@ -287,7 +287,7 @@
           <w:lang w:eastAsia="en-MY"/>
         </w:rPr>
       </w:pPr>
-      <w:hyperlink w:anchor="_Toc99040832" w:history="1">
+      <w:hyperlink w:anchor="_Toc99170547" w:history="1">
         <w:r>
           <w:rPr>
             <w:rStyle w:val="Hyperlink"/>
@@ -332,7 +332,7 @@
             <w:noProof/>
             <w:webHidden/>
           </w:rPr>
-          <w:instrText xml:space="preserve"> PAGEREF _Toc99040832 \h </w:instrText>
+          <w:instrText xml:space="preserve"> PAGEREF _Toc99170547 \h </w:instrText>
         </w:r>
         <w:r>
           <w:rPr>
@@ -379,7 +379,7 @@
           <w:lang w:eastAsia="en-MY"/>
         </w:rPr>
       </w:pPr>
-      <w:hyperlink w:anchor="_Toc99040833" w:history="1">
+      <w:hyperlink w:anchor="_Toc99170548" w:history="1">
         <w:r>
           <w:rPr>
             <w:rStyle w:val="Hyperlink"/>
@@ -424,7 +424,7 @@
             <w:noProof/>
             <w:webHidden/>
           </w:rPr>
-          <w:instrText xml:space="preserve"> PAGEREF _Toc99040833 \h </w:instrText>
+          <w:instrText xml:space="preserve"> PAGEREF _Toc99170548 \h </w:instrText>
         </w:r>
         <w:r>
           <w:rPr>
@@ -471,7 +471,7 @@
           <w:lang w:eastAsia="en-MY"/>
         </w:rPr>
       </w:pPr>
-      <w:hyperlink w:anchor="_Toc99040834" w:history="1">
+      <w:hyperlink w:anchor="_Toc99170549" w:history="1">
         <w:r>
           <w:rPr>
             <w:rStyle w:val="Hyperlink"/>
@@ -516,7 +516,7 @@
             <w:noProof/>
             <w:webHidden/>
           </w:rPr>
-          <w:instrText xml:space="preserve"> PAGEREF _Toc99040834 \h </w:instrText>
+          <w:instrText xml:space="preserve"> PAGEREF _Toc99170549 \h </w:instrText>
         </w:r>
         <w:r>
           <w:rPr>
@@ -565,7 +565,7 @@
           <w:lang w:eastAsia="en-MY"/>
         </w:rPr>
       </w:pPr>
-      <w:hyperlink w:anchor="_Toc99040835" w:history="1">
+      <w:hyperlink w:anchor="_Toc99170550" w:history="1">
         <w:r>
           <w:rPr>
             <w:rStyle w:val="Hyperlink"/>
@@ -612,7 +612,7 @@
             <w:noProof/>
             <w:webHidden/>
           </w:rPr>
-          <w:instrText xml:space="preserve"> PAGEREF _Toc99040835 \h </w:instrText>
+          <w:instrText xml:space="preserve"> PAGEREF _Toc99170550 \h </w:instrText>
         </w:r>
         <w:r>
           <w:rPr>
@@ -661,7 +661,7 @@
           <w:lang w:eastAsia="en-MY"/>
         </w:rPr>
       </w:pPr>
-      <w:hyperlink w:anchor="_Toc99040836" w:history="1">
+      <w:hyperlink w:anchor="_Toc99170551" w:history="1">
         <w:r>
           <w:rPr>
             <w:rStyle w:val="Hyperlink"/>
@@ -708,7 +708,7 @@
             <w:noProof/>
             <w:webHidden/>
           </w:rPr>
-          <w:instrText xml:space="preserve"> PAGEREF _Toc99040836 \h </w:instrText>
+          <w:instrText xml:space="preserve"> PAGEREF _Toc99170551 \h </w:instrText>
         </w:r>
         <w:r>
           <w:rPr>
@@ -755,7 +755,7 @@
           <w:lang w:eastAsia="en-MY"/>
         </w:rPr>
       </w:pPr>
-      <w:hyperlink w:anchor="_Toc99040837" w:history="1">
+      <w:hyperlink w:anchor="_Toc99170552" w:history="1">
         <w:r>
           <w:rPr>
             <w:rStyle w:val="Hyperlink"/>
@@ -800,7 +800,7 @@
             <w:noProof/>
             <w:webHidden/>
           </w:rPr>
-          <w:instrText xml:space="preserve"> PAGEREF _Toc99040837 \h </w:instrText>
+          <w:instrText xml:space="preserve"> PAGEREF _Toc99170552 \h </w:instrText>
         </w:r>
         <w:r>
           <w:rPr>
@@ -847,7 +847,7 @@
           <w:lang w:eastAsia="en-MY"/>
         </w:rPr>
       </w:pPr>
-      <w:hyperlink w:anchor="_Toc99040838" w:history="1">
+      <w:hyperlink w:anchor="_Toc99170553" w:history="1">
         <w:r>
           <w:rPr>
             <w:rStyle w:val="Hyperlink"/>
@@ -892,7 +892,7 @@
             <w:noProof/>
             <w:webHidden/>
           </w:rPr>
-          <w:instrText xml:space="preserve"> PAGEREF _Toc99040838 \h </w:instrText>
+          <w:instrText xml:space="preserve"> PAGEREF _Toc99170553 \h </w:instrText>
         </w:r>
         <w:r>
           <w:rPr>
@@ -912,7 +912,7 @@
             <w:noProof/>
             <w:webHidden/>
           </w:rPr>
-          <w:t>2</w:t>
+          <w:t>3</w:t>
         </w:r>
         <w:r>
           <w:rPr>
@@ -925,6 +925,304 @@
     </w:p>
     <w:p>
       <w:pPr>
+        <w:pStyle w:val="TOC2"/>
+        <w:tabs>
+          <w:tab w:val="left" w:pos="880"/>
+          <w:tab w:val="right" w:leader="dot" w:pos="9016"/>
+        </w:tabs>
+        <w:rPr>
+          <w:rFonts w:eastAsiaTheme="minorEastAsia" w:cstheme="minorBidi"/>
+          <w:smallCaps w:val="0"/>
+          <w:noProof/>
+          <w:sz w:val="22"/>
+          <w:szCs w:val="22"/>
+          <w:lang w:eastAsia="en-MY"/>
+        </w:rPr>
+      </w:pPr>
+      <w:hyperlink w:anchor="_Toc99170554" w:history="1">
+        <w:r>
+          <w:rPr>
+            <w:rStyle w:val="Hyperlink"/>
+            <w:noProof/>
+          </w:rPr>
+          <w:t>3.3</w:t>
+        </w:r>
+        <w:r>
+          <w:rPr>
+            <w:rFonts w:eastAsiaTheme="minorEastAsia" w:cstheme="minorBidi"/>
+            <w:smallCaps w:val="0"/>
+            <w:noProof/>
+            <w:sz w:val="22"/>
+            <w:szCs w:val="22"/>
+            <w:lang w:eastAsia="en-MY"/>
+          </w:rPr>
+          <w:tab/>
+        </w:r>
+        <w:r>
+          <w:rPr>
+            <w:rStyle w:val="Hyperlink"/>
+            <w:noProof/>
+          </w:rPr>
+          <w:t>getElementsByName, getElementsByTagName, getElementsByClassName()</w:t>
+        </w:r>
+        <w:r>
+          <w:rPr>
+            <w:noProof/>
+            <w:webHidden/>
+          </w:rPr>
+          <w:tab/>
+        </w:r>
+        <w:r>
+          <w:rPr>
+            <w:noProof/>
+            <w:webHidden/>
+          </w:rPr>
+          <w:fldChar w:fldCharType="begin"/>
+        </w:r>
+        <w:r>
+          <w:rPr>
+            <w:noProof/>
+            <w:webHidden/>
+          </w:rPr>
+          <w:instrText xml:space="preserve"> PAGEREF _Toc99170554 \h </w:instrText>
+        </w:r>
+        <w:r>
+          <w:rPr>
+            <w:noProof/>
+            <w:webHidden/>
+          </w:rPr>
+        </w:r>
+        <w:r>
+          <w:rPr>
+            <w:noProof/>
+            <w:webHidden/>
+          </w:rPr>
+          <w:fldChar w:fldCharType="separate"/>
+        </w:r>
+        <w:r>
+          <w:rPr>
+            <w:noProof/>
+            <w:webHidden/>
+          </w:rPr>
+          <w:t>3</w:t>
+        </w:r>
+        <w:r>
+          <w:rPr>
+            <w:noProof/>
+            <w:webHidden/>
+          </w:rPr>
+          <w:fldChar w:fldCharType="end"/>
+        </w:r>
+      </w:hyperlink>
+    </w:p>
+    <w:p>
+      <w:pPr>
+        <w:pStyle w:val="TOC1"/>
+        <w:tabs>
+          <w:tab w:val="left" w:pos="440"/>
+          <w:tab w:val="right" w:leader="dot" w:pos="9016"/>
+        </w:tabs>
+        <w:rPr>
+          <w:rFonts w:eastAsiaTheme="minorEastAsia" w:cstheme="minorBidi"/>
+          <w:b w:val="0"/>
+          <w:bCs w:val="0"/>
+          <w:caps w:val="0"/>
+          <w:noProof/>
+          <w:sz w:val="22"/>
+          <w:szCs w:val="22"/>
+          <w:lang w:eastAsia="en-MY"/>
+        </w:rPr>
+      </w:pPr>
+      <w:hyperlink w:anchor="_Toc99170555" w:history="1">
+        <w:r>
+          <w:rPr>
+            <w:rStyle w:val="Hyperlink"/>
+            <w:noProof/>
+          </w:rPr>
+          <w:t>4</w:t>
+        </w:r>
+        <w:r>
+          <w:rPr>
+            <w:rFonts w:eastAsiaTheme="minorEastAsia" w:cstheme="minorBidi"/>
+            <w:b w:val="0"/>
+            <w:bCs w:val="0"/>
+            <w:caps w:val="0"/>
+            <w:noProof/>
+            <w:sz w:val="22"/>
+            <w:szCs w:val="22"/>
+            <w:lang w:eastAsia="en-MY"/>
+          </w:rPr>
+          <w:tab/>
+        </w:r>
+        <w:r>
+          <w:rPr>
+            <w:rStyle w:val="Hyperlink"/>
+            <w:noProof/>
+          </w:rPr>
+          <w:t>Working with attributes</w:t>
+        </w:r>
+        <w:r>
+          <w:rPr>
+            <w:noProof/>
+            <w:webHidden/>
+          </w:rPr>
+          <w:tab/>
+        </w:r>
+        <w:r>
+          <w:rPr>
+            <w:noProof/>
+            <w:webHidden/>
+          </w:rPr>
+          <w:fldChar w:fldCharType="begin"/>
+        </w:r>
+        <w:r>
+          <w:rPr>
+            <w:noProof/>
+            <w:webHidden/>
+          </w:rPr>
+          <w:instrText xml:space="preserve"> PAGEREF _Toc99170555 \h </w:instrText>
+        </w:r>
+        <w:r>
+          <w:rPr>
+            <w:noProof/>
+            <w:webHidden/>
+          </w:rPr>
+        </w:r>
+        <w:r>
+          <w:rPr>
+            <w:noProof/>
+            <w:webHidden/>
+          </w:rPr>
+          <w:fldChar w:fldCharType="separate"/>
+        </w:r>
+        <w:r>
+          <w:rPr>
+            <w:noProof/>
+            <w:webHidden/>
+          </w:rPr>
+          <w:t>3</w:t>
+        </w:r>
+        <w:r>
+          <w:rPr>
+            <w:noProof/>
+            <w:webHidden/>
+          </w:rPr>
+          <w:fldChar w:fldCharType="end"/>
+        </w:r>
+      </w:hyperlink>
+    </w:p>
+    <w:p>
+      <w:pPr>
+        <w:pStyle w:val="TOC1"/>
+        <w:tabs>
+          <w:tab w:val="left" w:pos="440"/>
+          <w:tab w:val="right" w:leader="dot" w:pos="9016"/>
+        </w:tabs>
+        <w:rPr>
+          <w:rFonts w:eastAsiaTheme="minorEastAsia" w:cstheme="minorBidi"/>
+          <w:b w:val="0"/>
+          <w:bCs w:val="0"/>
+          <w:caps w:val="0"/>
+          <w:noProof/>
+          <w:sz w:val="22"/>
+          <w:szCs w:val="22"/>
+          <w:lang w:eastAsia="en-MY"/>
+        </w:rPr>
+      </w:pPr>
+      <w:hyperlink w:anchor="_Toc99170556" w:history="1">
+        <w:r>
+          <w:rPr>
+            <w:rStyle w:val="Hyperlink"/>
+            <w:noProof/>
+          </w:rPr>
+          <w:t>5</w:t>
+        </w:r>
+        <w:r>
+          <w:rPr>
+            <w:rFonts w:eastAsiaTheme="minorEastAsia" w:cstheme="minorBidi"/>
+            <w:b w:val="0"/>
+            <w:bCs w:val="0"/>
+            <w:caps w:val="0"/>
+            <w:noProof/>
+            <w:sz w:val="22"/>
+            <w:szCs w:val="22"/>
+            <w:lang w:eastAsia="en-MY"/>
+          </w:rPr>
+          <w:tab/>
+        </w:r>
+        <w:r>
+          <w:rPr>
+            <w:rStyle w:val="Hyperlink"/>
+            <w:noProof/>
+          </w:rPr>
+          <w:t>Manipulating element’s s</w:t>
+        </w:r>
+        <w:r>
+          <w:rPr>
+            <w:rStyle w:val="Hyperlink"/>
+            <w:noProof/>
+          </w:rPr>
+          <w:t>t</w:t>
+        </w:r>
+        <w:r>
+          <w:rPr>
+            <w:rStyle w:val="Hyperlink"/>
+            <w:noProof/>
+          </w:rPr>
+          <w:t>yles</w:t>
+        </w:r>
+        <w:r>
+          <w:rPr>
+            <w:noProof/>
+            <w:webHidden/>
+          </w:rPr>
+          <w:tab/>
+        </w:r>
+        <w:r>
+          <w:rPr>
+            <w:noProof/>
+            <w:webHidden/>
+          </w:rPr>
+          <w:fldChar w:fldCharType="begin"/>
+        </w:r>
+        <w:r>
+          <w:rPr>
+            <w:noProof/>
+            <w:webHidden/>
+          </w:rPr>
+          <w:instrText xml:space="preserve"> PAGEREF _Toc99170556 \h </w:instrText>
+        </w:r>
+        <w:r>
+          <w:rPr>
+            <w:noProof/>
+            <w:webHidden/>
+          </w:rPr>
+        </w:r>
+        <w:r>
+          <w:rPr>
+            <w:noProof/>
+            <w:webHidden/>
+          </w:rPr>
+          <w:fldChar w:fldCharType="separate"/>
+        </w:r>
+        <w:r>
+          <w:rPr>
+            <w:noProof/>
+            <w:webHidden/>
+          </w:rPr>
+          <w:t>4</w:t>
+        </w:r>
+        <w:r>
+          <w:rPr>
+            <w:noProof/>
+            <w:webHidden/>
+          </w:rPr>
+          <w:fldChar w:fldCharType="end"/>
+        </w:r>
+      </w:hyperlink>
+    </w:p>
+    <w:p>
+      <w:pPr>
         <w:spacing w:after="0" w:line="240" w:lineRule="auto"/>
         <w:jc w:val="both"/>
       </w:pPr>
@@ -942,7 +1240,7 @@
       <w:pPr>
         <w:pStyle w:val="Heading1"/>
       </w:pPr>
-      <w:bookmarkStart w:id="0" w:name="_Toc99040830"/>
+      <w:bookmarkStart w:id="0" w:name="_Toc99170545"/>
       <w:r>
         <w:t>Executing a JavaScript program</w:t>
       </w:r>
@@ -1070,7 +1368,7 @@
       <w:pPr>
         <w:pStyle w:val="Heading2"/>
       </w:pPr>
-      <w:bookmarkStart w:id="1" w:name="_Toc99040831"/>
+      <w:bookmarkStart w:id="1" w:name="_Toc99170546"/>
       <w:r>
         <w:t>Including JavaScript into a HTML document</w:t>
       </w:r>
@@ -1305,7 +1603,6 @@
         <w:rPr>
           <w:rFonts w:ascii="Courier New" w:hAnsi="Courier New" w:cs="Courier New"/>
         </w:rPr>
-        <w:lastRenderedPageBreak/>
         <w:t>demo-</w:t>
       </w:r>
       <w:r>
@@ -1349,7 +1646,7 @@
       <w:pPr>
         <w:pStyle w:val="Heading2"/>
       </w:pPr>
-      <w:bookmarkStart w:id="2" w:name="_Toc99040832"/>
+      <w:bookmarkStart w:id="2" w:name="_Toc99170547"/>
       <w:r>
         <w:t>Placement of JavaScript tag</w:t>
       </w:r>
@@ -1450,7 +1747,7 @@
       <w:pPr>
         <w:pStyle w:val="Heading2"/>
       </w:pPr>
-      <w:bookmarkStart w:id="3" w:name="_Toc99040833"/>
+      <w:bookmarkStart w:id="3" w:name="_Toc99170548"/>
       <w:r>
         <w:t>Typing JavaScript code directly into the console tab</w:t>
       </w:r>
@@ -1518,7 +1815,7 @@
       <w:pPr>
         <w:pStyle w:val="Heading2"/>
       </w:pPr>
-      <w:bookmarkStart w:id="4" w:name="_Toc99040834"/>
+      <w:bookmarkStart w:id="4" w:name="_Toc99170549"/>
       <w:r>
         <w:t>Using an online JavaScript playground</w:t>
       </w:r>
@@ -1572,7 +1869,7 @@
       <w:pPr>
         <w:pStyle w:val="Heading1"/>
       </w:pPr>
-      <w:bookmarkStart w:id="5" w:name="_Toc99040835"/>
+      <w:bookmarkStart w:id="5" w:name="_Toc99170550"/>
       <w:r>
         <w:t>JavaScript Document Object Model (DOM)</w:t>
       </w:r>
@@ -1635,12 +1932,32 @@
         <w:spacing w:after="0" w:line="240" w:lineRule="auto"/>
         <w:jc w:val="both"/>
       </w:pPr>
+      <w:hyperlink r:id="rId16" w:history="1">
+        <w:r>
+          <w:rPr>
+            <w:rStyle w:val="Hyperlink"/>
+          </w:rPr>
+          <w:t>https://www.w3schools.com/js/js_htmldom_document.asp</w:t>
+        </w:r>
+      </w:hyperlink>
+    </w:p>
+    <w:p>
+      <w:pPr>
+        <w:spacing w:after="0" w:line="240" w:lineRule="auto"/>
+        <w:jc w:val="both"/>
+      </w:pPr>
+    </w:p>
+    <w:p>
+      <w:pPr>
+        <w:spacing w:after="0" w:line="240" w:lineRule="auto"/>
+        <w:jc w:val="both"/>
+      </w:pPr>
     </w:p>
     <w:p>
       <w:pPr>
         <w:pStyle w:val="Heading1"/>
       </w:pPr>
-      <w:bookmarkStart w:id="6" w:name="_Toc99040836"/>
+      <w:bookmarkStart w:id="6" w:name="_Toc99170551"/>
       <w:r>
         <w:t>Selecting elements</w:t>
       </w:r>
@@ -1657,12 +1974,32 @@
         <w:spacing w:after="0" w:line="240" w:lineRule="auto"/>
         <w:jc w:val="both"/>
       </w:pPr>
+      <w:hyperlink r:id="rId17" w:history="1">
+        <w:r>
+          <w:rPr>
+            <w:rStyle w:val="Hyperlink"/>
+          </w:rPr>
+          <w:t>https://www.w3schools.com/js/js_htmldom_elements.asp</w:t>
+        </w:r>
+      </w:hyperlink>
+    </w:p>
+    <w:p>
+      <w:pPr>
+        <w:spacing w:after="0" w:line="240" w:lineRule="auto"/>
+        <w:jc w:val="both"/>
+      </w:pPr>
+    </w:p>
+    <w:p>
+      <w:pPr>
+        <w:spacing w:after="0" w:line="240" w:lineRule="auto"/>
+        <w:jc w:val="both"/>
+      </w:pPr>
     </w:p>
     <w:p>
       <w:pPr>
         <w:pStyle w:val="Heading2"/>
       </w:pPr>
-      <w:bookmarkStart w:id="7" w:name="_Toc99040837"/>
+      <w:bookmarkStart w:id="7" w:name="_Toc99170552"/>
       <w:proofErr w:type="spellStart"/>
       <w:r>
         <w:t>getElementById</w:t>
@@ -1681,7 +2018,7 @@
         <w:spacing w:after="0" w:line="240" w:lineRule="auto"/>
         <w:jc w:val="both"/>
       </w:pPr>
-      <w:hyperlink r:id="rId16" w:history="1">
+      <w:hyperlink r:id="rId18" w:history="1">
         <w:r>
           <w:rPr>
             <w:rStyle w:val="Hyperlink"/>
@@ -1708,6 +2045,7 @@
         </w:rPr>
       </w:pPr>
       <w:r>
+        <w:lastRenderedPageBreak/>
         <w:t xml:space="preserve">Files to use: </w:t>
       </w:r>
       <w:r>
@@ -1733,7 +2071,7 @@
       <w:pPr>
         <w:pStyle w:val="Heading2"/>
       </w:pPr>
-      <w:bookmarkStart w:id="8" w:name="_Toc99040838"/>
+      <w:bookmarkStart w:id="8" w:name="_Toc99170553"/>
       <w:proofErr w:type="spellStart"/>
       <w:r>
         <w:t>querySelector</w:t>
@@ -1774,7 +2112,7 @@
         <w:spacing w:after="0" w:line="240" w:lineRule="auto"/>
         <w:jc w:val="both"/>
       </w:pPr>
-      <w:hyperlink r:id="rId17" w:history="1">
+      <w:hyperlink r:id="rId19" w:history="1">
         <w:r>
           <w:rPr>
             <w:rStyle w:val="Hyperlink"/>
@@ -1794,7 +2132,7 @@
         <w:spacing w:after="0" w:line="240" w:lineRule="auto"/>
         <w:jc w:val="both"/>
       </w:pPr>
-      <w:hyperlink r:id="rId18" w:history="1">
+      <w:hyperlink r:id="rId20" w:history="1">
         <w:r>
           <w:rPr>
             <w:rStyle w:val="Hyperlink"/>
@@ -1814,7 +2152,94 @@
         <w:spacing w:after="0" w:line="240" w:lineRule="auto"/>
         <w:jc w:val="both"/>
       </w:pPr>
-      <w:hyperlink r:id="rId19" w:history="1">
+      <w:r>
+        <w:t xml:space="preserve">The argument passed to the </w:t>
+      </w:r>
+      <w:proofErr w:type="spellStart"/>
+      <w:r>
+        <w:t>querySelector</w:t>
+      </w:r>
+      <w:proofErr w:type="spellEnd"/>
+      <w:r>
+        <w:t xml:space="preserve"> / </w:t>
+      </w:r>
+      <w:proofErr w:type="spellStart"/>
+      <w:r>
+        <w:t>querySelectorAll</w:t>
+      </w:r>
+      <w:proofErr w:type="spellEnd"/>
+      <w:r>
+        <w:t xml:space="preserve"> method is any one of the valid CSS selectors:</w:t>
+      </w:r>
+    </w:p>
+    <w:p>
+      <w:pPr>
+        <w:spacing w:after="0" w:line="240" w:lineRule="auto"/>
+        <w:jc w:val="both"/>
+      </w:pPr>
+      <w:hyperlink r:id="rId21" w:history="1">
+        <w:r>
+          <w:rPr>
+            <w:rStyle w:val="Hyperlink"/>
+          </w:rPr>
+          <w:t>https://www.tutorialrepublic.com/css-tutorial/css-selectors.php</w:t>
+        </w:r>
+      </w:hyperlink>
+    </w:p>
+    <w:p>
+      <w:pPr>
+        <w:spacing w:after="0" w:line="240" w:lineRule="auto"/>
+        <w:jc w:val="both"/>
+      </w:pPr>
+      <w:hyperlink r:id="rId22" w:history="1">
+        <w:r>
+          <w:rPr>
+            <w:rStyle w:val="Hyperlink"/>
+          </w:rPr>
+          <w:t>https://code.tutsplus.com/tutorials/the-30-css-selectors-you-must-memorize--net-16048</w:t>
+        </w:r>
+      </w:hyperlink>
+    </w:p>
+    <w:p>
+      <w:pPr>
+        <w:spacing w:after="0" w:line="240" w:lineRule="auto"/>
+        <w:jc w:val="both"/>
+      </w:pPr>
+    </w:p>
+    <w:p>
+      <w:pPr>
+        <w:spacing w:after="0" w:line="240" w:lineRule="auto"/>
+        <w:jc w:val="both"/>
+      </w:pPr>
+    </w:p>
+    <w:p>
+      <w:pPr>
+        <w:spacing w:after="0" w:line="240" w:lineRule="auto"/>
+        <w:jc w:val="both"/>
+      </w:pPr>
+      <w:r>
+        <w:t xml:space="preserve">The value returned from a call to </w:t>
+      </w:r>
+      <w:proofErr w:type="spellStart"/>
+      <w:r>
+        <w:t>querySelectorAll</w:t>
+      </w:r>
+      <w:proofErr w:type="spellEnd"/>
+      <w:r>
+        <w:t xml:space="preserve"> is a </w:t>
+      </w:r>
+      <w:proofErr w:type="spellStart"/>
+      <w:r>
+        <w:t>NodeList</w:t>
+      </w:r>
+      <w:proofErr w:type="spellEnd"/>
+    </w:p>
+    <w:p>
+      <w:pPr>
+        <w:spacing w:after="0" w:line="240" w:lineRule="auto"/>
+        <w:jc w:val="both"/>
+      </w:pPr>
+      <w:hyperlink r:id="rId23" w:history="1">
         <w:r>
           <w:rPr>
             <w:rStyle w:val="Hyperlink"/>
@@ -1828,7 +2253,78 @@
         <w:spacing w:after="0" w:line="240" w:lineRule="auto"/>
         <w:jc w:val="both"/>
       </w:pPr>
-      <w:hyperlink r:id="rId20" w:history="1">
+    </w:p>
+    <w:p>
+      <w:pPr>
+        <w:spacing w:after="0" w:line="240" w:lineRule="auto"/>
+        <w:jc w:val="both"/>
+      </w:pPr>
+      <w:r>
+        <w:t xml:space="preserve">Difference between </w:t>
+      </w:r>
+      <w:proofErr w:type="spellStart"/>
+      <w:r>
+        <w:t>NodeList</w:t>
+      </w:r>
+      <w:proofErr w:type="spellEnd"/>
+      <w:r>
+        <w:t xml:space="preserve"> and a </w:t>
+      </w:r>
+      <w:proofErr w:type="spellStart"/>
+      <w:r>
+        <w:t>HTMLCollection</w:t>
+      </w:r>
+      <w:proofErr w:type="spellEnd"/>
+    </w:p>
+    <w:p>
+      <w:pPr>
+        <w:spacing w:after="0" w:line="240" w:lineRule="auto"/>
+        <w:jc w:val="both"/>
+      </w:pPr>
+      <w:hyperlink r:id="rId24" w:history="1">
+        <w:r>
+          <w:rPr>
+            <w:rStyle w:val="Hyperlink"/>
+          </w:rPr>
+          <w:t>https://www.w3schools.com/jsref/met_document_queryselectorall.asp</w:t>
+        </w:r>
+      </w:hyperlink>
+    </w:p>
+    <w:p>
+      <w:pPr>
+        <w:spacing w:after="0" w:line="240" w:lineRule="auto"/>
+        <w:jc w:val="both"/>
+      </w:pPr>
+    </w:p>
+    <w:p>
+      <w:pPr>
+        <w:spacing w:after="0" w:line="240" w:lineRule="auto"/>
+        <w:jc w:val="both"/>
+      </w:pPr>
+    </w:p>
+    <w:p>
+      <w:pPr>
+        <w:spacing w:after="0" w:line="240" w:lineRule="auto"/>
+        <w:jc w:val="both"/>
+      </w:pPr>
+      <w:r>
+        <w:t xml:space="preserve">Each object in the </w:t>
+      </w:r>
+      <w:proofErr w:type="spellStart"/>
+      <w:r>
+        <w:t>NodeList</w:t>
+      </w:r>
+      <w:proofErr w:type="spellEnd"/>
+      <w:r>
+        <w:t xml:space="preserve"> is a HTML Element object. A summary of the properties and methods available on each object is shown here:</w:t>
+      </w:r>
+    </w:p>
+    <w:p>
+      <w:pPr>
+        <w:spacing w:after="0" w:line="240" w:lineRule="auto"/>
+        <w:jc w:val="both"/>
+      </w:pPr>
+      <w:hyperlink r:id="rId25" w:history="1">
         <w:r>
           <w:rPr>
             <w:rStyle w:val="Hyperlink"/>
@@ -1842,6 +2338,51 @@
         <w:spacing w:after="0" w:line="240" w:lineRule="auto"/>
         <w:jc w:val="both"/>
       </w:pPr>
+    </w:p>
+    <w:p>
+      <w:pPr>
+        <w:spacing w:after="0" w:line="240" w:lineRule="auto"/>
+        <w:jc w:val="both"/>
+      </w:pPr>
+      <w:r>
+        <w:t xml:space="preserve">The complete list of properties and methods for the </w:t>
+      </w:r>
+      <w:proofErr w:type="spellStart"/>
+      <w:r>
+        <w:t>HTMLElement</w:t>
+      </w:r>
+      <w:proofErr w:type="spellEnd"/>
+      <w:r>
+        <w:t xml:space="preserve"> object can be found at the official MDN documentation:</w:t>
+      </w:r>
+    </w:p>
+    <w:p>
+      <w:pPr>
+        <w:spacing w:after="0" w:line="240" w:lineRule="auto"/>
+        <w:jc w:val="both"/>
+      </w:pPr>
+      <w:hyperlink r:id="rId26" w:history="1">
+        <w:r>
+          <w:rPr>
+            <w:rStyle w:val="Hyperlink"/>
+          </w:rPr>
+          <w:t>https://developer.mozilla.org/en-US/docs/Web/API/HTMLElement</w:t>
+        </w:r>
+      </w:hyperlink>
+    </w:p>
+    <w:p>
+      <w:pPr>
+        <w:spacing w:after="0" w:line="240" w:lineRule="auto"/>
+        <w:jc w:val="both"/>
+      </w:pPr>
+      <w:hyperlink r:id="rId27" w:history="1">
+        <w:r>
+          <w:rPr>
+            <w:rStyle w:val="Hyperlink"/>
+          </w:rPr>
+          <w:t>https://developer.mozilla.org/en-US/docs/Web/API/Element</w:t>
+        </w:r>
+      </w:hyperlink>
     </w:p>
     <w:p>
       <w:pPr>
@@ -1862,10 +2403,143 @@
         </w:tabs>
         <w:spacing w:after="0" w:line="240" w:lineRule="auto"/>
         <w:jc w:val="both"/>
+        <w:rPr>
+          <w:rFonts w:ascii="Courier New" w:hAnsi="Courier New" w:cs="Courier New"/>
+        </w:rPr>
       </w:pPr>
       <w:r>
         <w:t xml:space="preserve">Files to use: </w:t>
       </w:r>
+      <w:r>
+        <w:rPr>
+          <w:rFonts w:ascii="Courier New" w:hAnsi="Courier New" w:cs="Courier New"/>
+        </w:rPr>
+        <w:t>demo-</w:t>
+      </w:r>
+      <w:r>
+        <w:rPr>
+          <w:rFonts w:ascii="Courier New" w:hAnsi="Courier New" w:cs="Courier New"/>
+        </w:rPr>
+        <w:t>querySelectorAll</w:t>
+      </w:r>
+      <w:r>
+        <w:rPr>
+          <w:rFonts w:ascii="Courier New" w:hAnsi="Courier New" w:cs="Courier New"/>
+        </w:rPr>
+        <w:t>.html</w:t>
+      </w:r>
+    </w:p>
+    <w:p>
+      <w:pPr>
+        <w:spacing w:after="0" w:line="240" w:lineRule="auto"/>
+        <w:jc w:val="both"/>
+      </w:pPr>
+    </w:p>
+    <w:p>
+      <w:pPr>
+        <w:spacing w:after="0" w:line="240" w:lineRule="auto"/>
+        <w:jc w:val="both"/>
+      </w:pPr>
+    </w:p>
+    <w:p>
+      <w:pPr>
+        <w:pStyle w:val="Heading2"/>
+      </w:pPr>
+      <w:bookmarkStart w:id="9" w:name="_Toc99170554"/>
+      <w:proofErr w:type="spellStart"/>
+      <w:r>
+        <w:t>getElementsByName</w:t>
+      </w:r>
+      <w:proofErr w:type="spellEnd"/>
+      <w:r>
+        <w:t xml:space="preserve">, </w:t>
+      </w:r>
+      <w:proofErr w:type="spellStart"/>
+      <w:r>
+        <w:t>getElementsByTagName</w:t>
+      </w:r>
+      <w:proofErr w:type="spellEnd"/>
+      <w:r>
+        <w:t xml:space="preserve">, </w:t>
+      </w:r>
+      <w:proofErr w:type="spellStart"/>
+      <w:r>
+        <w:t>getElementsByClassName</w:t>
+      </w:r>
+      <w:proofErr w:type="spellEnd"/>
+      <w:r>
+        <w:t>()</w:t>
+      </w:r>
+      <w:bookmarkEnd w:id="9"/>
+      <w:r>
+        <w:t xml:space="preserve"> </w:t>
+      </w:r>
+    </w:p>
+    <w:p>
+      <w:pPr>
+        <w:spacing w:after="0" w:line="240" w:lineRule="auto"/>
+        <w:jc w:val="both"/>
+      </w:pPr>
+    </w:p>
+    <w:p>
+      <w:pPr>
+        <w:spacing w:after="0" w:line="240" w:lineRule="auto"/>
+        <w:jc w:val="both"/>
+      </w:pPr>
+    </w:p>
+    <w:p>
+      <w:pPr>
+        <w:spacing w:after="0" w:line="240" w:lineRule="auto"/>
+        <w:jc w:val="both"/>
+      </w:pPr>
+      <w:hyperlink r:id="rId28" w:history="1">
+        <w:r>
+          <w:rPr>
+            <w:rStyle w:val="Hyperlink"/>
+          </w:rPr>
+          <w:t>https://www.javascripttutorial.net/javascript-dom/javascript-getelementsbyname/</w:t>
+        </w:r>
+      </w:hyperlink>
+    </w:p>
+    <w:p>
+      <w:pPr>
+        <w:spacing w:after="0" w:line="240" w:lineRule="auto"/>
+        <w:jc w:val="both"/>
+      </w:pPr>
+      <w:hyperlink r:id="rId29" w:history="1">
+        <w:r>
+          <w:rPr>
+            <w:rStyle w:val="Hyperlink"/>
+          </w:rPr>
+          <w:t>https://www.javascripttutorial.net/javascript-dom/javascript-getelementsbytagname/</w:t>
+        </w:r>
+      </w:hyperlink>
+    </w:p>
+    <w:p>
+      <w:pPr>
+        <w:spacing w:after="0" w:line="240" w:lineRule="auto"/>
+        <w:jc w:val="both"/>
+      </w:pPr>
+      <w:hyperlink r:id="rId30" w:history="1">
+        <w:r>
+          <w:rPr>
+            <w:rStyle w:val="Hyperlink"/>
+          </w:rPr>
+          <w:t>https://www.javascripttutorial.net/javascript-dom/javascript-getelementsbyclassname/</w:t>
+        </w:r>
+      </w:hyperlink>
+    </w:p>
+    <w:p>
+      <w:pPr>
+        <w:spacing w:after="0" w:line="240" w:lineRule="auto"/>
+        <w:jc w:val="both"/>
+      </w:pPr>
+    </w:p>
+    <w:p>
+      <w:pPr>
+        <w:spacing w:after="0" w:line="240" w:lineRule="auto"/>
+        <w:jc w:val="both"/>
+      </w:pPr>
     </w:p>
     <w:p>
       <w:pPr>
@@ -1879,6 +2553,9 @@
         </w:rPr>
       </w:pPr>
       <w:r>
+        <w:t xml:space="preserve">Files to use: </w:t>
+      </w:r>
+      <w:r>
         <w:rPr>
           <w:rFonts w:ascii="Courier New" w:hAnsi="Courier New" w:cs="Courier New"/>
         </w:rPr>
@@ -1888,7 +2565,7 @@
         <w:rPr>
           <w:rFonts w:ascii="Courier New" w:hAnsi="Courier New" w:cs="Courier New"/>
         </w:rPr>
-        <w:t>querySelectorAll</w:t>
+        <w:t>getElementsByName</w:t>
       </w:r>
       <w:r>
         <w:rPr>
@@ -1903,9 +2580,797 @@
         <w:jc w:val="both"/>
       </w:pPr>
     </w:p>
+    <w:p>
+      <w:pPr>
+        <w:spacing w:after="0" w:line="240" w:lineRule="auto"/>
+        <w:jc w:val="both"/>
+      </w:pPr>
+    </w:p>
+    <w:p>
+      <w:pPr>
+        <w:pStyle w:val="Heading1"/>
+      </w:pPr>
+      <w:r>
+        <w:t>Traversing Elements</w:t>
+      </w:r>
+    </w:p>
+    <w:p>
+      <w:pPr>
+        <w:spacing w:after="0" w:line="240" w:lineRule="auto"/>
+        <w:jc w:val="both"/>
+      </w:pPr>
+    </w:p>
+    <w:p>
+      <w:pPr>
+        <w:spacing w:after="0" w:line="240" w:lineRule="auto"/>
+        <w:jc w:val="both"/>
+      </w:pPr>
+      <w:hyperlink r:id="rId31" w:history="1">
+        <w:r>
+          <w:rPr>
+            <w:rStyle w:val="Hyperlink"/>
+          </w:rPr>
+          <w:t>https://www.javascripttutorial.net/javascript-dom/javascript-siblings/</w:t>
+        </w:r>
+      </w:hyperlink>
+    </w:p>
+    <w:p>
+      <w:pPr>
+        <w:spacing w:after="0" w:line="240" w:lineRule="auto"/>
+        <w:jc w:val="both"/>
+      </w:pPr>
+    </w:p>
+    <w:p>
+      <w:pPr>
+        <w:spacing w:after="0" w:line="240" w:lineRule="auto"/>
+        <w:jc w:val="both"/>
+      </w:pPr>
+      <w:hyperlink r:id="rId32" w:history="1">
+        <w:r>
+          <w:rPr>
+            <w:rStyle w:val="Hyperlink"/>
+          </w:rPr>
+          <w:t>https://www.javascripttutorial.net/javascript-dom/javascript-get-parent-element-parentnode/</w:t>
+        </w:r>
+      </w:hyperlink>
+    </w:p>
+    <w:p>
+      <w:pPr>
+        <w:spacing w:after="0" w:line="240" w:lineRule="auto"/>
+        <w:jc w:val="both"/>
+      </w:pPr>
+    </w:p>
+    <w:p>
+      <w:pPr>
+        <w:spacing w:after="0" w:line="240" w:lineRule="auto"/>
+        <w:jc w:val="both"/>
+      </w:pPr>
+      <w:hyperlink r:id="rId33" w:history="1">
+        <w:r>
+          <w:rPr>
+            <w:rStyle w:val="Hyperlink"/>
+          </w:rPr>
+          <w:t>https://www.javascripttutorial.net/javascript-dom/javascript-get-child-element/</w:t>
+        </w:r>
+      </w:hyperlink>
+    </w:p>
+    <w:p>
+      <w:pPr>
+        <w:spacing w:after="0" w:line="240" w:lineRule="auto"/>
+        <w:jc w:val="both"/>
+      </w:pPr>
+    </w:p>
+    <w:p>
+      <w:pPr>
+        <w:tabs>
+          <w:tab w:val="left" w:pos="466"/>
+        </w:tabs>
+        <w:spacing w:after="0" w:line="240" w:lineRule="auto"/>
+        <w:jc w:val="both"/>
+        <w:rPr>
+          <w:rFonts w:ascii="Courier New" w:hAnsi="Courier New" w:cs="Courier New"/>
+        </w:rPr>
+      </w:pPr>
+      <w:r>
+        <w:t xml:space="preserve">Files to use: </w:t>
+      </w:r>
+      <w:r>
+        <w:rPr>
+          <w:rFonts w:ascii="Courier New" w:hAnsi="Courier New" w:cs="Courier New"/>
+        </w:rPr>
+        <w:t>demo-</w:t>
+      </w:r>
+      <w:r>
+        <w:rPr>
+          <w:rFonts w:ascii="Courier New" w:hAnsi="Courier New" w:cs="Courier New"/>
+        </w:rPr>
+        <w:t>traverseElements</w:t>
+      </w:r>
+      <w:r>
+        <w:rPr>
+          <w:rFonts w:ascii="Courier New" w:hAnsi="Courier New" w:cs="Courier New"/>
+        </w:rPr>
+        <w:t>.html</w:t>
+      </w:r>
+    </w:p>
+    <w:p>
+      <w:pPr>
+        <w:spacing w:after="0" w:line="240" w:lineRule="auto"/>
+        <w:jc w:val="both"/>
+      </w:pPr>
+    </w:p>
+    <w:p>
+      <w:pPr>
+        <w:pStyle w:val="Heading1"/>
+      </w:pPr>
+      <w:bookmarkStart w:id="10" w:name="_Toc99170555"/>
+      <w:r>
+        <w:t>Working with attributes</w:t>
+      </w:r>
+      <w:bookmarkEnd w:id="10"/>
+    </w:p>
+    <w:p>
+      <w:pPr>
+        <w:spacing w:after="0" w:line="240" w:lineRule="auto"/>
+        <w:jc w:val="both"/>
+      </w:pPr>
+    </w:p>
+    <w:p>
+      <w:pPr>
+        <w:spacing w:after="0" w:line="240" w:lineRule="auto"/>
+        <w:jc w:val="both"/>
+      </w:pPr>
+      <w:hyperlink r:id="rId34" w:history="1">
+        <w:r>
+          <w:rPr>
+            <w:rStyle w:val="Hyperlink"/>
+          </w:rPr>
+          <w:t>https://www.javascripttutorial.net/javascript-dom/html-attributes-dom-object-properties/</w:t>
+        </w:r>
+      </w:hyperlink>
+    </w:p>
+    <w:p>
+      <w:pPr>
+        <w:spacing w:after="0" w:line="240" w:lineRule="auto"/>
+        <w:jc w:val="both"/>
+      </w:pPr>
+    </w:p>
+    <w:p>
+      <w:pPr>
+        <w:spacing w:after="0" w:line="240" w:lineRule="auto"/>
+        <w:jc w:val="both"/>
+      </w:pPr>
+      <w:hyperlink r:id="rId35" w:history="1">
+        <w:r>
+          <w:rPr>
+            <w:rStyle w:val="Hyperlink"/>
+          </w:rPr>
+          <w:t>https://www.w3schools.com/html/html_form_attributes.asp</w:t>
+        </w:r>
+      </w:hyperlink>
+    </w:p>
+    <w:p>
+      <w:pPr>
+        <w:spacing w:after="0" w:line="240" w:lineRule="auto"/>
+        <w:jc w:val="both"/>
+      </w:pPr>
+      <w:hyperlink r:id="rId36" w:history="1">
+        <w:r>
+          <w:rPr>
+            <w:rStyle w:val="Hyperlink"/>
+          </w:rPr>
+          <w:t>https://www.tutorialrepublic.com/html-tutorial/html-attributes.php</w:t>
+        </w:r>
+      </w:hyperlink>
+    </w:p>
+    <w:p>
+      <w:pPr>
+        <w:spacing w:after="0" w:line="240" w:lineRule="auto"/>
+        <w:jc w:val="both"/>
+      </w:pPr>
+    </w:p>
+    <w:p>
+      <w:pPr>
+        <w:spacing w:after="0" w:line="240" w:lineRule="auto"/>
+        <w:jc w:val="both"/>
+      </w:pPr>
+      <w:hyperlink r:id="rId37" w:history="1">
+        <w:r>
+          <w:rPr>
+            <w:rStyle w:val="Hyperlink"/>
+          </w:rPr>
+          <w:t>https://developer.mozilla.org/en-US/docs/Web/API/HTMLInputElement</w:t>
+        </w:r>
+      </w:hyperlink>
+    </w:p>
+    <w:p>
+      <w:pPr>
+        <w:spacing w:after="0" w:line="240" w:lineRule="auto"/>
+        <w:jc w:val="both"/>
+      </w:pPr>
+      <w:hyperlink r:id="rId38" w:history="1">
+        <w:r>
+          <w:rPr>
+            <w:rStyle w:val="Hyperlink"/>
+          </w:rPr>
+          <w:t>https://www.w3schools.com/jsref/dom_obj_text.asp</w:t>
+        </w:r>
+      </w:hyperlink>
+    </w:p>
+    <w:p>
+      <w:pPr>
+        <w:spacing w:after="0" w:line="240" w:lineRule="auto"/>
+        <w:jc w:val="both"/>
+      </w:pPr>
+    </w:p>
+    <w:p>
+      <w:pPr>
+        <w:spacing w:after="0" w:line="240" w:lineRule="auto"/>
+        <w:jc w:val="both"/>
+      </w:pPr>
+      <w:hyperlink r:id="rId39" w:history="1">
+        <w:r>
+          <w:rPr>
+            <w:rStyle w:val="Hyperlink"/>
+          </w:rPr>
+          <w:t>https://www.javascripttutorial.net/javascript-dom/javascript-setattribute/</w:t>
+        </w:r>
+      </w:hyperlink>
+    </w:p>
+    <w:p>
+      <w:pPr>
+        <w:spacing w:after="0" w:line="240" w:lineRule="auto"/>
+        <w:jc w:val="both"/>
+      </w:pPr>
+      <w:hyperlink r:id="rId40" w:history="1">
+        <w:r>
+          <w:rPr>
+            <w:rStyle w:val="Hyperlink"/>
+          </w:rPr>
+          <w:t>https://www.javascripttutorial.net/javascript-dom/javascript-getattribute/</w:t>
+        </w:r>
+      </w:hyperlink>
+    </w:p>
+    <w:p>
+      <w:pPr>
+        <w:spacing w:after="0" w:line="240" w:lineRule="auto"/>
+        <w:jc w:val="both"/>
+      </w:pPr>
+    </w:p>
+    <w:p>
+      <w:pPr>
+        <w:spacing w:after="0" w:line="240" w:lineRule="auto"/>
+        <w:jc w:val="both"/>
+      </w:pPr>
+    </w:p>
+    <w:p>
+      <w:pPr>
+        <w:tabs>
+          <w:tab w:val="left" w:pos="466"/>
+        </w:tabs>
+        <w:spacing w:after="0" w:line="240" w:lineRule="auto"/>
+        <w:jc w:val="both"/>
+        <w:rPr>
+          <w:rFonts w:ascii="Courier New" w:hAnsi="Courier New" w:cs="Courier New"/>
+        </w:rPr>
+      </w:pPr>
+      <w:r>
+        <w:t xml:space="preserve">Files to use: </w:t>
+      </w:r>
+      <w:r>
+        <w:rPr>
+          <w:rFonts w:ascii="Courier New" w:hAnsi="Courier New" w:cs="Courier New"/>
+        </w:rPr>
+        <w:t>demo-</w:t>
+      </w:r>
+      <w:r>
+        <w:rPr>
+          <w:rFonts w:ascii="Courier New" w:hAnsi="Courier New" w:cs="Courier New"/>
+        </w:rPr>
+        <w:t>o</w:t>
+      </w:r>
+      <w:r>
+        <w:rPr>
+          <w:rFonts w:ascii="Courier New" w:hAnsi="Courier New" w:cs="Courier New"/>
+        </w:rPr>
+        <w:t>bjectProperties</w:t>
+      </w:r>
+      <w:r>
+        <w:rPr>
+          <w:rFonts w:ascii="Courier New" w:hAnsi="Courier New" w:cs="Courier New"/>
+        </w:rPr>
+        <w:t>.html</w:t>
+      </w:r>
+    </w:p>
+    <w:p>
+      <w:pPr>
+        <w:spacing w:after="0" w:line="240" w:lineRule="auto"/>
+        <w:jc w:val="both"/>
+      </w:pPr>
+    </w:p>
+    <w:p>
+      <w:pPr>
+        <w:spacing w:after="0" w:line="240" w:lineRule="auto"/>
+        <w:jc w:val="both"/>
+      </w:pPr>
+    </w:p>
+    <w:p>
+      <w:pPr>
+        <w:pStyle w:val="Heading1"/>
+      </w:pPr>
+      <w:bookmarkStart w:id="11" w:name="_Toc99170556"/>
+      <w:r>
+        <w:t>Manipulating element’s styles</w:t>
+      </w:r>
+      <w:bookmarkEnd w:id="11"/>
+    </w:p>
+    <w:p>
+      <w:pPr>
+        <w:pStyle w:val="NoSpacing"/>
+      </w:pPr>
+    </w:p>
+    <w:p>
+      <w:pPr>
+        <w:pStyle w:val="NoSpacing"/>
+      </w:pPr>
+    </w:p>
+    <w:p>
+      <w:pPr>
+        <w:pStyle w:val="NoSpacing"/>
+      </w:pPr>
+      <w:hyperlink r:id="rId41" w:history="1">
+        <w:r>
+          <w:rPr>
+            <w:rStyle w:val="Hyperlink"/>
+          </w:rPr>
+          <w:t>https://www.javascripttutorial.net/javascript-dom/javascript-style/</w:t>
+        </w:r>
+      </w:hyperlink>
+    </w:p>
+    <w:p>
+      <w:pPr>
+        <w:pStyle w:val="NoSpacing"/>
+      </w:pPr>
+    </w:p>
+    <w:p>
+      <w:pPr>
+        <w:pStyle w:val="NoSpacing"/>
+      </w:pPr>
+      <w:hyperlink r:id="rId42" w:history="1">
+        <w:r>
+          <w:rPr>
+            <w:rStyle w:val="Hyperlink"/>
+          </w:rPr>
+          <w:t>https://www.w3schools.com/cssref/</w:t>
+        </w:r>
+      </w:hyperlink>
+    </w:p>
+    <w:p>
+      <w:pPr>
+        <w:pStyle w:val="NoSpacing"/>
+      </w:pPr>
+      <w:hyperlink r:id="rId43" w:history="1">
+        <w:r>
+          <w:rPr>
+            <w:rStyle w:val="Hyperlink"/>
+          </w:rPr>
+          <w:t>https://www.tutorialrepublic.com/css-reference/css3-properties.php</w:t>
+        </w:r>
+      </w:hyperlink>
+    </w:p>
+    <w:p>
+      <w:pPr>
+        <w:pStyle w:val="NoSpacing"/>
+      </w:pPr>
+    </w:p>
+    <w:p>
+      <w:pPr>
+        <w:pStyle w:val="NoSpacing"/>
+      </w:pPr>
+    </w:p>
+    <w:p>
+      <w:pPr>
+        <w:tabs>
+          <w:tab w:val="left" w:pos="466"/>
+        </w:tabs>
+        <w:spacing w:after="0" w:line="240" w:lineRule="auto"/>
+        <w:jc w:val="both"/>
+        <w:rPr>
+          <w:rFonts w:ascii="Courier New" w:hAnsi="Courier New" w:cs="Courier New"/>
+        </w:rPr>
+      </w:pPr>
+      <w:r>
+        <w:t xml:space="preserve">Files to use: </w:t>
+      </w:r>
+      <w:r>
+        <w:rPr>
+          <w:rFonts w:ascii="Courier New" w:hAnsi="Courier New" w:cs="Courier New"/>
+        </w:rPr>
+        <w:t>demo-</w:t>
+      </w:r>
+      <w:r>
+        <w:rPr>
+          <w:rFonts w:ascii="Courier New" w:hAnsi="Courier New" w:cs="Courier New"/>
+        </w:rPr>
+        <w:t>changeStyles</w:t>
+      </w:r>
+      <w:r>
+        <w:rPr>
+          <w:rFonts w:ascii="Courier New" w:hAnsi="Courier New" w:cs="Courier New"/>
+        </w:rPr>
+        <w:t>.html</w:t>
+      </w:r>
+    </w:p>
+    <w:p>
+      <w:pPr>
+        <w:pStyle w:val="NoSpacing"/>
+      </w:pPr>
+    </w:p>
+    <w:p>
+      <w:pPr>
+        <w:pStyle w:val="NoSpacing"/>
+      </w:pPr>
+    </w:p>
+    <w:p>
+      <w:pPr>
+        <w:pStyle w:val="Heading1"/>
+      </w:pPr>
+      <w:r>
+        <w:t>Manipulating elements</w:t>
+      </w:r>
+    </w:p>
+    <w:p>
+      <w:pPr>
+        <w:spacing w:after="0" w:line="240" w:lineRule="auto"/>
+        <w:jc w:val="both"/>
+      </w:pPr>
+    </w:p>
+    <w:p>
+      <w:pPr>
+        <w:spacing w:after="0" w:line="240" w:lineRule="auto"/>
+        <w:jc w:val="both"/>
+      </w:pPr>
+      <w:hyperlink r:id="rId44" w:history="1">
+        <w:r>
+          <w:rPr>
+            <w:rStyle w:val="Hyperlink"/>
+          </w:rPr>
+          <w:t>https://www.w3schools.com/js/js_htmldom_html.asp</w:t>
+        </w:r>
+      </w:hyperlink>
+    </w:p>
+    <w:p>
+      <w:pPr>
+        <w:spacing w:after="0" w:line="240" w:lineRule="auto"/>
+        <w:jc w:val="both"/>
+      </w:pPr>
+    </w:p>
+    <w:p>
+      <w:pPr>
+        <w:spacing w:after="0" w:line="240" w:lineRule="auto"/>
+        <w:jc w:val="both"/>
+      </w:pPr>
+    </w:p>
+    <w:p>
+      <w:pPr>
+        <w:pStyle w:val="Heading2"/>
+      </w:pPr>
+      <w:proofErr w:type="spellStart"/>
+      <w:r>
+        <w:t>createElement</w:t>
+      </w:r>
+      <w:proofErr w:type="spellEnd"/>
+      <w:r>
+        <w:t xml:space="preserve">, </w:t>
+      </w:r>
+      <w:proofErr w:type="spellStart"/>
+      <w:r>
+        <w:t>append</w:t>
+      </w:r>
+      <w:r>
+        <w:t>Child</w:t>
+      </w:r>
+      <w:proofErr w:type="spellEnd"/>
+      <w:r>
+        <w:t xml:space="preserve">, </w:t>
+      </w:r>
+      <w:proofErr w:type="spellStart"/>
+      <w:r>
+        <w:t>innerHTML</w:t>
+      </w:r>
+      <w:proofErr w:type="spellEnd"/>
+      <w:r>
+        <w:t xml:space="preserve">, </w:t>
+      </w:r>
+      <w:proofErr w:type="spellStart"/>
+      <w:r>
+        <w:t>textContent</w:t>
+      </w:r>
+      <w:proofErr w:type="spellEnd"/>
+      <w:r>
+        <w:t xml:space="preserve">, </w:t>
+      </w:r>
+      <w:proofErr w:type="spellStart"/>
+      <w:r>
+        <w:t>innerText</w:t>
+      </w:r>
+      <w:proofErr w:type="spellEnd"/>
+    </w:p>
+    <w:p>
+      <w:pPr>
+        <w:spacing w:after="0" w:line="240" w:lineRule="auto"/>
+        <w:jc w:val="both"/>
+      </w:pPr>
+    </w:p>
+    <w:p>
+      <w:pPr>
+        <w:spacing w:after="0" w:line="240" w:lineRule="auto"/>
+        <w:jc w:val="both"/>
+      </w:pPr>
+      <w:hyperlink r:id="rId45" w:history="1">
+        <w:r>
+          <w:rPr>
+            <w:rStyle w:val="Hyperlink"/>
+          </w:rPr>
+          <w:t>https://www.javascripttutorial.net/javascript-dom/javascript-createelement/</w:t>
+        </w:r>
+      </w:hyperlink>
+    </w:p>
+    <w:p>
+      <w:pPr>
+        <w:spacing w:after="0" w:line="240" w:lineRule="auto"/>
+        <w:jc w:val="both"/>
+      </w:pPr>
+    </w:p>
+    <w:p>
+      <w:pPr>
+        <w:spacing w:after="0" w:line="240" w:lineRule="auto"/>
+        <w:jc w:val="both"/>
+      </w:pPr>
+      <w:hyperlink r:id="rId46" w:history="1">
+        <w:r>
+          <w:rPr>
+            <w:rStyle w:val="Hyperlink"/>
+          </w:rPr>
+          <w:t>https://www.javascripttutorial.net/javascript-dom/javascript-appendchild/</w:t>
+        </w:r>
+      </w:hyperlink>
+    </w:p>
+    <w:p>
+      <w:pPr>
+        <w:spacing w:after="0" w:line="240" w:lineRule="auto"/>
+        <w:jc w:val="both"/>
+      </w:pPr>
+    </w:p>
+    <w:p>
+      <w:pPr>
+        <w:spacing w:after="0" w:line="240" w:lineRule="auto"/>
+        <w:jc w:val="both"/>
+      </w:pPr>
+      <w:hyperlink r:id="rId47" w:history="1">
+        <w:r>
+          <w:rPr>
+            <w:rStyle w:val="Hyperlink"/>
+          </w:rPr>
+          <w:t>https://www.javascripttutorial.net/javascript-dom/javascript-textcontent/</w:t>
+        </w:r>
+      </w:hyperlink>
+    </w:p>
+    <w:p>
+      <w:pPr>
+        <w:spacing w:after="0" w:line="240" w:lineRule="auto"/>
+        <w:jc w:val="both"/>
+      </w:pPr>
+    </w:p>
+    <w:p>
+      <w:pPr>
+        <w:spacing w:after="0" w:line="240" w:lineRule="auto"/>
+        <w:jc w:val="both"/>
+      </w:pPr>
+      <w:hyperlink r:id="rId48" w:history="1">
+        <w:r>
+          <w:rPr>
+            <w:rStyle w:val="Hyperlink"/>
+          </w:rPr>
+          <w:t>https://www.javascripttutorial.net/javascript-dom/javascript-innerhtml/</w:t>
+        </w:r>
+      </w:hyperlink>
+    </w:p>
+    <w:p>
+      <w:pPr>
+        <w:spacing w:after="0" w:line="240" w:lineRule="auto"/>
+        <w:jc w:val="both"/>
+      </w:pPr>
+    </w:p>
+    <w:p>
+      <w:pPr>
+        <w:spacing w:after="0" w:line="240" w:lineRule="auto"/>
+        <w:jc w:val="both"/>
+      </w:pPr>
+      <w:r>
+        <w:t xml:space="preserve">Key differences between using </w:t>
+      </w:r>
+      <w:proofErr w:type="spellStart"/>
+      <w:r>
+        <w:t>innerHTML</w:t>
+      </w:r>
+      <w:proofErr w:type="spellEnd"/>
+      <w:r>
+        <w:t xml:space="preserve"> and </w:t>
+      </w:r>
+      <w:proofErr w:type="spellStart"/>
+      <w:r>
+        <w:t>createElement</w:t>
+      </w:r>
+      <w:proofErr w:type="spellEnd"/>
+      <w:r>
+        <w:t xml:space="preserve"> when creating new HTML content</w:t>
+      </w:r>
+    </w:p>
+    <w:p>
+      <w:pPr>
+        <w:spacing w:after="0" w:line="240" w:lineRule="auto"/>
+        <w:jc w:val="both"/>
+      </w:pPr>
+      <w:hyperlink r:id="rId49" w:history="1">
+        <w:r>
+          <w:rPr>
+            <w:rStyle w:val="Hyperlink"/>
+          </w:rPr>
+          <w:t>https://www.javascripttutorial.net/javascript-dom/javascript-innerhtml-vs-createelement/</w:t>
+        </w:r>
+      </w:hyperlink>
+    </w:p>
+    <w:p>
+      <w:pPr>
+        <w:spacing w:after="0" w:line="240" w:lineRule="auto"/>
+        <w:jc w:val="both"/>
+      </w:pPr>
+    </w:p>
+    <w:p>
+      <w:pPr>
+        <w:spacing w:after="0" w:line="240" w:lineRule="auto"/>
+        <w:jc w:val="both"/>
+      </w:pPr>
+    </w:p>
+    <w:p>
+      <w:pPr>
+        <w:tabs>
+          <w:tab w:val="left" w:pos="466"/>
+        </w:tabs>
+        <w:spacing w:after="0" w:line="240" w:lineRule="auto"/>
+        <w:jc w:val="both"/>
+        <w:rPr>
+          <w:rFonts w:ascii="Courier New" w:hAnsi="Courier New" w:cs="Courier New"/>
+        </w:rPr>
+      </w:pPr>
+      <w:r>
+        <w:t xml:space="preserve">Files to use: </w:t>
+      </w:r>
+      <w:r>
+        <w:rPr>
+          <w:rFonts w:ascii="Courier New" w:hAnsi="Courier New" w:cs="Courier New"/>
+        </w:rPr>
+        <w:t>demo-</w:t>
+      </w:r>
+      <w:r>
+        <w:rPr>
+          <w:rFonts w:ascii="Courier New" w:hAnsi="Courier New" w:cs="Courier New"/>
+        </w:rPr>
+        <w:t>create-inner</w:t>
+      </w:r>
+      <w:r>
+        <w:rPr>
+          <w:rFonts w:ascii="Courier New" w:hAnsi="Courier New" w:cs="Courier New"/>
+        </w:rPr>
+        <w:t>.html</w:t>
+      </w:r>
+    </w:p>
+    <w:p>
+      <w:pPr>
+        <w:spacing w:after="0" w:line="240" w:lineRule="auto"/>
+        <w:jc w:val="both"/>
+      </w:pPr>
+    </w:p>
+    <w:p>
+      <w:pPr>
+        <w:spacing w:after="0" w:line="240" w:lineRule="auto"/>
+        <w:jc w:val="both"/>
+      </w:pPr>
+    </w:p>
+    <w:p>
+      <w:pPr>
+        <w:pStyle w:val="Heading2"/>
+      </w:pPr>
+      <w:proofErr w:type="spellStart"/>
+      <w:r>
+        <w:t>insertBefore</w:t>
+      </w:r>
+      <w:proofErr w:type="spellEnd"/>
+      <w:r>
+        <w:t xml:space="preserve">, </w:t>
+      </w:r>
+      <w:proofErr w:type="spellStart"/>
+      <w:r>
+        <w:t>insertAfter</w:t>
+      </w:r>
+      <w:proofErr w:type="spellEnd"/>
+      <w:r>
+        <w:t>,</w:t>
+      </w:r>
+    </w:p>
+    <w:p>
+      <w:pPr>
+        <w:spacing w:after="0" w:line="240" w:lineRule="auto"/>
+        <w:jc w:val="both"/>
+      </w:pPr>
+    </w:p>
+    <w:p>
+      <w:pPr>
+        <w:spacing w:after="0" w:line="240" w:lineRule="auto"/>
+        <w:jc w:val="both"/>
+      </w:pPr>
+    </w:p>
+    <w:p>
+      <w:pPr>
+        <w:spacing w:after="0" w:line="240" w:lineRule="auto"/>
+        <w:jc w:val="both"/>
+      </w:pPr>
+    </w:p>
+    <w:p>
+      <w:pPr>
+        <w:spacing w:after="0" w:line="240" w:lineRule="auto"/>
+        <w:jc w:val="both"/>
+      </w:pPr>
+    </w:p>
+    <w:p>
+      <w:pPr>
+        <w:tabs>
+          <w:tab w:val="left" w:pos="466"/>
+        </w:tabs>
+        <w:spacing w:after="0" w:line="240" w:lineRule="auto"/>
+        <w:jc w:val="both"/>
+        <w:rPr>
+          <w:rFonts w:ascii="Courier New" w:hAnsi="Courier New" w:cs="Courier New"/>
+        </w:rPr>
+      </w:pPr>
+      <w:r>
+        <w:t xml:space="preserve">Files to use: </w:t>
+      </w:r>
+      <w:r>
+        <w:rPr>
+          <w:rFonts w:ascii="Courier New" w:hAnsi="Courier New" w:cs="Courier New"/>
+        </w:rPr>
+        <w:t>demo-</w:t>
+      </w:r>
+      <w:r>
+        <w:rPr>
+          <w:rFonts w:ascii="Courier New" w:hAnsi="Courier New" w:cs="Courier New"/>
+        </w:rPr>
+        <w:t>insert</w:t>
+      </w:r>
+      <w:r>
+        <w:rPr>
+          <w:rFonts w:ascii="Courier New" w:hAnsi="Courier New" w:cs="Courier New"/>
+        </w:rPr>
+        <w:t>.html</w:t>
+      </w:r>
+    </w:p>
+    <w:p>
+      <w:pPr>
+        <w:spacing w:after="0" w:line="240" w:lineRule="auto"/>
+        <w:jc w:val="both"/>
+      </w:pPr>
+    </w:p>
+    <w:p>
+      <w:pPr>
+        <w:spacing w:after="0" w:line="240" w:lineRule="auto"/>
+        <w:jc w:val="both"/>
+      </w:pPr>
+    </w:p>
     <w:sectPr>
-      <w:headerReference w:type="default" r:id="rId21"/>
-      <w:footerReference w:type="default" r:id="rId22"/>
+      <w:headerReference w:type="default" r:id="rId50"/>
+      <w:footerReference w:type="default" r:id="rId51"/>
       <w:pgSz w:w="11906" w:h="16838"/>
       <w:pgMar w:top="1440" w:right="1440" w:bottom="1440" w:left="1440" w:header="708" w:footer="708" w:gutter="0"/>
       <w:cols w:space="708"/>
@@ -4002,6 +5467,15 @@
     <w:uiPriority w:val="99"/>
     <w:rsid w:val="00BC469C"/>
   </w:style>
+  <w:style w:type="paragraph" w:styleId="NoSpacing">
+    <w:name w:val="No Spacing"/>
+    <w:uiPriority w:val="1"/>
+    <w:qFormat/>
+    <w:rsid w:val="00D50D57"/>
+    <w:pPr>
+      <w:spacing w:after="0" w:line="240" w:lineRule="auto"/>
+    </w:pPr>
+  </w:style>
 </w:styles>
 </file>
 
@@ -4305,7 +5779,7 @@
 </file>
 
 <file path=customXml/itemProps1.xml><?xml version="1.0" encoding="utf-8"?>
-<ds:datastoreItem xmlns:ds="http://schemas.openxmlformats.org/officeDocument/2006/customXml" ds:itemID="{5C7F371F-A87A-405E-ACCC-CE71416A3480}">
+<ds:datastoreItem xmlns:ds="http://schemas.openxmlformats.org/officeDocument/2006/customXml" ds:itemID="{7E845CFE-BBFF-4033-B454-CDDF2C30DD40}">
   <ds:schemaRefs>
     <ds:schemaRef ds:uri="http://schemas.openxmlformats.org/officeDocument/2006/bibliography"/>
   </ds:schemaRefs>

</xml_diff>

<commit_message>
updated more labs for JavaScript lab 4
</commit_message>
<xml_diff>
--- a/JavaScript labs/JavaScript lab 4.docx
+++ b/JavaScript labs/JavaScript lab 4.docx
@@ -101,7 +101,7 @@
       <w:r>
         <w:fldChar w:fldCharType="separate"/>
       </w:r>
-      <w:hyperlink w:anchor="_Toc99170545" w:history="1">
+      <w:hyperlink w:anchor="_Toc99343766" w:history="1">
         <w:r>
           <w:rPr>
             <w:rStyle w:val="Hyperlink"/>
@@ -148,7 +148,7 @@
             <w:noProof/>
             <w:webHidden/>
           </w:rPr>
-          <w:instrText xml:space="preserve"> PAGEREF _Toc99170545 \h </w:instrText>
+          <w:instrText xml:space="preserve"> PAGEREF _Toc99343766 \h </w:instrText>
         </w:r>
         <w:r>
           <w:rPr>
@@ -195,7 +195,7 @@
           <w:lang w:eastAsia="en-MY"/>
         </w:rPr>
       </w:pPr>
-      <w:hyperlink w:anchor="_Toc99170546" w:history="1">
+      <w:hyperlink w:anchor="_Toc99343767" w:history="1">
         <w:r>
           <w:rPr>
             <w:rStyle w:val="Hyperlink"/>
@@ -240,7 +240,7 @@
             <w:noProof/>
             <w:webHidden/>
           </w:rPr>
-          <w:instrText xml:space="preserve"> PAGEREF _Toc99170546 \h </w:instrText>
+          <w:instrText xml:space="preserve"> PAGEREF _Toc99343767 \h </w:instrText>
         </w:r>
         <w:r>
           <w:rPr>
@@ -260,7 +260,7 @@
             <w:noProof/>
             <w:webHidden/>
           </w:rPr>
-          <w:t>1</w:t>
+          <w:t>2</w:t>
         </w:r>
         <w:r>
           <w:rPr>
@@ -287,7 +287,7 @@
           <w:lang w:eastAsia="en-MY"/>
         </w:rPr>
       </w:pPr>
-      <w:hyperlink w:anchor="_Toc99170547" w:history="1">
+      <w:hyperlink w:anchor="_Toc99343768" w:history="1">
         <w:r>
           <w:rPr>
             <w:rStyle w:val="Hyperlink"/>
@@ -332,7 +332,7 @@
             <w:noProof/>
             <w:webHidden/>
           </w:rPr>
-          <w:instrText xml:space="preserve"> PAGEREF _Toc99170547 \h </w:instrText>
+          <w:instrText xml:space="preserve"> PAGEREF _Toc99343768 \h </w:instrText>
         </w:r>
         <w:r>
           <w:rPr>
@@ -379,7 +379,7 @@
           <w:lang w:eastAsia="en-MY"/>
         </w:rPr>
       </w:pPr>
-      <w:hyperlink w:anchor="_Toc99170548" w:history="1">
+      <w:hyperlink w:anchor="_Toc99343769" w:history="1">
         <w:r>
           <w:rPr>
             <w:rStyle w:val="Hyperlink"/>
@@ -424,7 +424,7 @@
             <w:noProof/>
             <w:webHidden/>
           </w:rPr>
-          <w:instrText xml:space="preserve"> PAGEREF _Toc99170548 \h </w:instrText>
+          <w:instrText xml:space="preserve"> PAGEREF _Toc99343769 \h </w:instrText>
         </w:r>
         <w:r>
           <w:rPr>
@@ -471,7 +471,7 @@
           <w:lang w:eastAsia="en-MY"/>
         </w:rPr>
       </w:pPr>
-      <w:hyperlink w:anchor="_Toc99170549" w:history="1">
+      <w:hyperlink w:anchor="_Toc99343770" w:history="1">
         <w:r>
           <w:rPr>
             <w:rStyle w:val="Hyperlink"/>
@@ -516,7 +516,7 @@
             <w:noProof/>
             <w:webHidden/>
           </w:rPr>
-          <w:instrText xml:space="preserve"> PAGEREF _Toc99170549 \h </w:instrText>
+          <w:instrText xml:space="preserve"> PAGEREF _Toc99343770 \h </w:instrText>
         </w:r>
         <w:r>
           <w:rPr>
@@ -565,7 +565,7 @@
           <w:lang w:eastAsia="en-MY"/>
         </w:rPr>
       </w:pPr>
-      <w:hyperlink w:anchor="_Toc99170550" w:history="1">
+      <w:hyperlink w:anchor="_Toc99343771" w:history="1">
         <w:r>
           <w:rPr>
             <w:rStyle w:val="Hyperlink"/>
@@ -612,7 +612,7 @@
             <w:noProof/>
             <w:webHidden/>
           </w:rPr>
-          <w:instrText xml:space="preserve"> PAGEREF _Toc99170550 \h </w:instrText>
+          <w:instrText xml:space="preserve"> PAGEREF _Toc99343771 \h </w:instrText>
         </w:r>
         <w:r>
           <w:rPr>
@@ -661,7 +661,7 @@
           <w:lang w:eastAsia="en-MY"/>
         </w:rPr>
       </w:pPr>
-      <w:hyperlink w:anchor="_Toc99170551" w:history="1">
+      <w:hyperlink w:anchor="_Toc99343772" w:history="1">
         <w:r>
           <w:rPr>
             <w:rStyle w:val="Hyperlink"/>
@@ -708,7 +708,7 @@
             <w:noProof/>
             <w:webHidden/>
           </w:rPr>
-          <w:instrText xml:space="preserve"> PAGEREF _Toc99170551 \h </w:instrText>
+          <w:instrText xml:space="preserve"> PAGEREF _Toc99343772 \h </w:instrText>
         </w:r>
         <w:r>
           <w:rPr>
@@ -728,7 +728,7 @@
             <w:noProof/>
             <w:webHidden/>
           </w:rPr>
-          <w:t>2</w:t>
+          <w:t>3</w:t>
         </w:r>
         <w:r>
           <w:rPr>
@@ -755,7 +755,7 @@
           <w:lang w:eastAsia="en-MY"/>
         </w:rPr>
       </w:pPr>
-      <w:hyperlink w:anchor="_Toc99170552" w:history="1">
+      <w:hyperlink w:anchor="_Toc99343773" w:history="1">
         <w:r>
           <w:rPr>
             <w:rStyle w:val="Hyperlink"/>
@@ -800,7 +800,7 @@
             <w:noProof/>
             <w:webHidden/>
           </w:rPr>
-          <w:instrText xml:space="preserve"> PAGEREF _Toc99170552 \h </w:instrText>
+          <w:instrText xml:space="preserve"> PAGEREF _Toc99343773 \h </w:instrText>
         </w:r>
         <w:r>
           <w:rPr>
@@ -820,7 +820,7 @@
             <w:noProof/>
             <w:webHidden/>
           </w:rPr>
-          <w:t>2</w:t>
+          <w:t>3</w:t>
         </w:r>
         <w:r>
           <w:rPr>
@@ -847,7 +847,7 @@
           <w:lang w:eastAsia="en-MY"/>
         </w:rPr>
       </w:pPr>
-      <w:hyperlink w:anchor="_Toc99170553" w:history="1">
+      <w:hyperlink w:anchor="_Toc99343774" w:history="1">
         <w:r>
           <w:rPr>
             <w:rStyle w:val="Hyperlink"/>
@@ -892,7 +892,7 @@
             <w:noProof/>
             <w:webHidden/>
           </w:rPr>
-          <w:instrText xml:space="preserve"> PAGEREF _Toc99170553 \h </w:instrText>
+          <w:instrText xml:space="preserve"> PAGEREF _Toc99343774 \h </w:instrText>
         </w:r>
         <w:r>
           <w:rPr>
@@ -939,7 +939,7 @@
           <w:lang w:eastAsia="en-MY"/>
         </w:rPr>
       </w:pPr>
-      <w:hyperlink w:anchor="_Toc99170554" w:history="1">
+      <w:hyperlink w:anchor="_Toc99343775" w:history="1">
         <w:r>
           <w:rPr>
             <w:rStyle w:val="Hyperlink"/>
@@ -984,7 +984,7 @@
             <w:noProof/>
             <w:webHidden/>
           </w:rPr>
-          <w:instrText xml:space="preserve"> PAGEREF _Toc99170554 \h </w:instrText>
+          <w:instrText xml:space="preserve"> PAGEREF _Toc99343775 \h </w:instrText>
         </w:r>
         <w:r>
           <w:rPr>
@@ -1033,7 +1033,7 @@
           <w:lang w:eastAsia="en-MY"/>
         </w:rPr>
       </w:pPr>
-      <w:hyperlink w:anchor="_Toc99170555" w:history="1">
+      <w:hyperlink w:anchor="_Toc99343776" w:history="1">
         <w:r>
           <w:rPr>
             <w:rStyle w:val="Hyperlink"/>
@@ -1059,7 +1059,7 @@
             <w:rStyle w:val="Hyperlink"/>
             <w:noProof/>
           </w:rPr>
-          <w:t>Working with attributes</w:t>
+          <w:t>Traversing Elements</w:t>
         </w:r>
         <w:r>
           <w:rPr>
@@ -1080,7 +1080,7 @@
             <w:noProof/>
             <w:webHidden/>
           </w:rPr>
-          <w:instrText xml:space="preserve"> PAGEREF _Toc99170555 \h </w:instrText>
+          <w:instrText xml:space="preserve"> PAGEREF _Toc99343776 \h </w:instrText>
         </w:r>
         <w:r>
           <w:rPr>
@@ -1100,7 +1100,7 @@
             <w:noProof/>
             <w:webHidden/>
           </w:rPr>
-          <w:t>3</w:t>
+          <w:t>4</w:t>
         </w:r>
         <w:r>
           <w:rPr>
@@ -1129,7 +1129,7 @@
           <w:lang w:eastAsia="en-MY"/>
         </w:rPr>
       </w:pPr>
-      <w:hyperlink w:anchor="_Toc99170556" w:history="1">
+      <w:hyperlink w:anchor="_Toc99343777" w:history="1">
         <w:r>
           <w:rPr>
             <w:rStyle w:val="Hyperlink"/>
@@ -1155,21 +1155,7 @@
             <w:rStyle w:val="Hyperlink"/>
             <w:noProof/>
           </w:rPr>
-          <w:t>Manipulating element’s s</w:t>
-        </w:r>
-        <w:r>
-          <w:rPr>
-            <w:rStyle w:val="Hyperlink"/>
-            <w:noProof/>
-          </w:rPr>
-          <w:t>t</w:t>
-        </w:r>
-        <w:r>
-          <w:rPr>
-            <w:rStyle w:val="Hyperlink"/>
-            <w:noProof/>
-          </w:rPr>
-          <w:t>yles</w:t>
+          <w:t>Working with attributes</w:t>
         </w:r>
         <w:r>
           <w:rPr>
@@ -1190,7 +1176,7 @@
             <w:noProof/>
             <w:webHidden/>
           </w:rPr>
-          <w:instrText xml:space="preserve"> PAGEREF _Toc99170556 \h </w:instrText>
+          <w:instrText xml:space="preserve"> PAGEREF _Toc99343777 \h </w:instrText>
         </w:r>
         <w:r>
           <w:rPr>
@@ -1223,6 +1209,846 @@
     </w:p>
     <w:p>
       <w:pPr>
+        <w:pStyle w:val="TOC1"/>
+        <w:tabs>
+          <w:tab w:val="left" w:pos="440"/>
+          <w:tab w:val="right" w:leader="dot" w:pos="9016"/>
+        </w:tabs>
+        <w:rPr>
+          <w:rFonts w:eastAsiaTheme="minorEastAsia" w:cstheme="minorBidi"/>
+          <w:b w:val="0"/>
+          <w:bCs w:val="0"/>
+          <w:caps w:val="0"/>
+          <w:noProof/>
+          <w:sz w:val="22"/>
+          <w:szCs w:val="22"/>
+          <w:lang w:eastAsia="en-MY"/>
+        </w:rPr>
+      </w:pPr>
+      <w:hyperlink w:anchor="_Toc99343778" w:history="1">
+        <w:r>
+          <w:rPr>
+            <w:rStyle w:val="Hyperlink"/>
+            <w:noProof/>
+          </w:rPr>
+          <w:t>6</w:t>
+        </w:r>
+        <w:r>
+          <w:rPr>
+            <w:rFonts w:eastAsiaTheme="minorEastAsia" w:cstheme="minorBidi"/>
+            <w:b w:val="0"/>
+            <w:bCs w:val="0"/>
+            <w:caps w:val="0"/>
+            <w:noProof/>
+            <w:sz w:val="22"/>
+            <w:szCs w:val="22"/>
+            <w:lang w:eastAsia="en-MY"/>
+          </w:rPr>
+          <w:tab/>
+        </w:r>
+        <w:r>
+          <w:rPr>
+            <w:rStyle w:val="Hyperlink"/>
+            <w:noProof/>
+          </w:rPr>
+          <w:t>Manipulating element’s styles</w:t>
+        </w:r>
+        <w:r>
+          <w:rPr>
+            <w:noProof/>
+            <w:webHidden/>
+          </w:rPr>
+          <w:tab/>
+        </w:r>
+        <w:r>
+          <w:rPr>
+            <w:noProof/>
+            <w:webHidden/>
+          </w:rPr>
+          <w:fldChar w:fldCharType="begin"/>
+        </w:r>
+        <w:r>
+          <w:rPr>
+            <w:noProof/>
+            <w:webHidden/>
+          </w:rPr>
+          <w:instrText xml:space="preserve"> PAGEREF _Toc99343778 \h </w:instrText>
+        </w:r>
+        <w:r>
+          <w:rPr>
+            <w:noProof/>
+            <w:webHidden/>
+          </w:rPr>
+        </w:r>
+        <w:r>
+          <w:rPr>
+            <w:noProof/>
+            <w:webHidden/>
+          </w:rPr>
+          <w:fldChar w:fldCharType="separate"/>
+        </w:r>
+        <w:r>
+          <w:rPr>
+            <w:noProof/>
+            <w:webHidden/>
+          </w:rPr>
+          <w:t>4</w:t>
+        </w:r>
+        <w:r>
+          <w:rPr>
+            <w:noProof/>
+            <w:webHidden/>
+          </w:rPr>
+          <w:fldChar w:fldCharType="end"/>
+        </w:r>
+      </w:hyperlink>
+    </w:p>
+    <w:p>
+      <w:pPr>
+        <w:pStyle w:val="TOC1"/>
+        <w:tabs>
+          <w:tab w:val="left" w:pos="440"/>
+          <w:tab w:val="right" w:leader="dot" w:pos="9016"/>
+        </w:tabs>
+        <w:rPr>
+          <w:rFonts w:eastAsiaTheme="minorEastAsia" w:cstheme="minorBidi"/>
+          <w:b w:val="0"/>
+          <w:bCs w:val="0"/>
+          <w:caps w:val="0"/>
+          <w:noProof/>
+          <w:sz w:val="22"/>
+          <w:szCs w:val="22"/>
+          <w:lang w:eastAsia="en-MY"/>
+        </w:rPr>
+      </w:pPr>
+      <w:hyperlink w:anchor="_Toc99343779" w:history="1">
+        <w:r>
+          <w:rPr>
+            <w:rStyle w:val="Hyperlink"/>
+            <w:noProof/>
+          </w:rPr>
+          <w:t>7</w:t>
+        </w:r>
+        <w:r>
+          <w:rPr>
+            <w:rFonts w:eastAsiaTheme="minorEastAsia" w:cstheme="minorBidi"/>
+            <w:b w:val="0"/>
+            <w:bCs w:val="0"/>
+            <w:caps w:val="0"/>
+            <w:noProof/>
+            <w:sz w:val="22"/>
+            <w:szCs w:val="22"/>
+            <w:lang w:eastAsia="en-MY"/>
+          </w:rPr>
+          <w:tab/>
+        </w:r>
+        <w:r>
+          <w:rPr>
+            <w:rStyle w:val="Hyperlink"/>
+            <w:noProof/>
+          </w:rPr>
+          <w:t>Manipulating elements</w:t>
+        </w:r>
+        <w:r>
+          <w:rPr>
+            <w:noProof/>
+            <w:webHidden/>
+          </w:rPr>
+          <w:tab/>
+        </w:r>
+        <w:r>
+          <w:rPr>
+            <w:noProof/>
+            <w:webHidden/>
+          </w:rPr>
+          <w:fldChar w:fldCharType="begin"/>
+        </w:r>
+        <w:r>
+          <w:rPr>
+            <w:noProof/>
+            <w:webHidden/>
+          </w:rPr>
+          <w:instrText xml:space="preserve"> PAGEREF _Toc99343779 \h </w:instrText>
+        </w:r>
+        <w:r>
+          <w:rPr>
+            <w:noProof/>
+            <w:webHidden/>
+          </w:rPr>
+        </w:r>
+        <w:r>
+          <w:rPr>
+            <w:noProof/>
+            <w:webHidden/>
+          </w:rPr>
+          <w:fldChar w:fldCharType="separate"/>
+        </w:r>
+        <w:r>
+          <w:rPr>
+            <w:noProof/>
+            <w:webHidden/>
+          </w:rPr>
+          <w:t>5</w:t>
+        </w:r>
+        <w:r>
+          <w:rPr>
+            <w:noProof/>
+            <w:webHidden/>
+          </w:rPr>
+          <w:fldChar w:fldCharType="end"/>
+        </w:r>
+      </w:hyperlink>
+    </w:p>
+    <w:p>
+      <w:pPr>
+        <w:pStyle w:val="TOC2"/>
+        <w:tabs>
+          <w:tab w:val="left" w:pos="880"/>
+          <w:tab w:val="right" w:leader="dot" w:pos="9016"/>
+        </w:tabs>
+        <w:rPr>
+          <w:rFonts w:eastAsiaTheme="minorEastAsia" w:cstheme="minorBidi"/>
+          <w:smallCaps w:val="0"/>
+          <w:noProof/>
+          <w:sz w:val="22"/>
+          <w:szCs w:val="22"/>
+          <w:lang w:eastAsia="en-MY"/>
+        </w:rPr>
+      </w:pPr>
+      <w:hyperlink w:anchor="_Toc99343780" w:history="1">
+        <w:r>
+          <w:rPr>
+            <w:rStyle w:val="Hyperlink"/>
+            <w:noProof/>
+          </w:rPr>
+          <w:t>7.1</w:t>
+        </w:r>
+        <w:r>
+          <w:rPr>
+            <w:rFonts w:eastAsiaTheme="minorEastAsia" w:cstheme="minorBidi"/>
+            <w:smallCaps w:val="0"/>
+            <w:noProof/>
+            <w:sz w:val="22"/>
+            <w:szCs w:val="22"/>
+            <w:lang w:eastAsia="en-MY"/>
+          </w:rPr>
+          <w:tab/>
+        </w:r>
+        <w:r>
+          <w:rPr>
+            <w:rStyle w:val="Hyperlink"/>
+            <w:noProof/>
+          </w:rPr>
+          <w:t>createElement, appendChild, innerHTML, textContent, innerText</w:t>
+        </w:r>
+        <w:r>
+          <w:rPr>
+            <w:noProof/>
+            <w:webHidden/>
+          </w:rPr>
+          <w:tab/>
+        </w:r>
+        <w:r>
+          <w:rPr>
+            <w:noProof/>
+            <w:webHidden/>
+          </w:rPr>
+          <w:fldChar w:fldCharType="begin"/>
+        </w:r>
+        <w:r>
+          <w:rPr>
+            <w:noProof/>
+            <w:webHidden/>
+          </w:rPr>
+          <w:instrText xml:space="preserve"> PAGEREF _Toc99343780 \h </w:instrText>
+        </w:r>
+        <w:r>
+          <w:rPr>
+            <w:noProof/>
+            <w:webHidden/>
+          </w:rPr>
+        </w:r>
+        <w:r>
+          <w:rPr>
+            <w:noProof/>
+            <w:webHidden/>
+          </w:rPr>
+          <w:fldChar w:fldCharType="separate"/>
+        </w:r>
+        <w:r>
+          <w:rPr>
+            <w:noProof/>
+            <w:webHidden/>
+          </w:rPr>
+          <w:t>5</w:t>
+        </w:r>
+        <w:r>
+          <w:rPr>
+            <w:noProof/>
+            <w:webHidden/>
+          </w:rPr>
+          <w:fldChar w:fldCharType="end"/>
+        </w:r>
+      </w:hyperlink>
+    </w:p>
+    <w:p>
+      <w:pPr>
+        <w:pStyle w:val="TOC2"/>
+        <w:tabs>
+          <w:tab w:val="left" w:pos="880"/>
+          <w:tab w:val="right" w:leader="dot" w:pos="9016"/>
+        </w:tabs>
+        <w:rPr>
+          <w:rFonts w:eastAsiaTheme="minorEastAsia" w:cstheme="minorBidi"/>
+          <w:smallCaps w:val="0"/>
+          <w:noProof/>
+          <w:sz w:val="22"/>
+          <w:szCs w:val="22"/>
+          <w:lang w:eastAsia="en-MY"/>
+        </w:rPr>
+      </w:pPr>
+      <w:hyperlink w:anchor="_Toc99343781" w:history="1">
+        <w:r>
+          <w:rPr>
+            <w:rStyle w:val="Hyperlink"/>
+            <w:noProof/>
+          </w:rPr>
+          <w:t>7.2</w:t>
+        </w:r>
+        <w:r>
+          <w:rPr>
+            <w:rFonts w:eastAsiaTheme="minorEastAsia" w:cstheme="minorBidi"/>
+            <w:smallCaps w:val="0"/>
+            <w:noProof/>
+            <w:sz w:val="22"/>
+            <w:szCs w:val="22"/>
+            <w:lang w:eastAsia="en-MY"/>
+          </w:rPr>
+          <w:tab/>
+        </w:r>
+        <w:r>
+          <w:rPr>
+            <w:rStyle w:val="Hyperlink"/>
+            <w:noProof/>
+          </w:rPr>
+          <w:t>insertBefore, insertAfter, append, prepend</w:t>
+        </w:r>
+        <w:r>
+          <w:rPr>
+            <w:noProof/>
+            <w:webHidden/>
+          </w:rPr>
+          <w:tab/>
+        </w:r>
+        <w:r>
+          <w:rPr>
+            <w:noProof/>
+            <w:webHidden/>
+          </w:rPr>
+          <w:fldChar w:fldCharType="begin"/>
+        </w:r>
+        <w:r>
+          <w:rPr>
+            <w:noProof/>
+            <w:webHidden/>
+          </w:rPr>
+          <w:instrText xml:space="preserve"> PAGEREF _Toc99343781 \h </w:instrText>
+        </w:r>
+        <w:r>
+          <w:rPr>
+            <w:noProof/>
+            <w:webHidden/>
+          </w:rPr>
+        </w:r>
+        <w:r>
+          <w:rPr>
+            <w:noProof/>
+            <w:webHidden/>
+          </w:rPr>
+          <w:fldChar w:fldCharType="separate"/>
+        </w:r>
+        <w:r>
+          <w:rPr>
+            <w:noProof/>
+            <w:webHidden/>
+          </w:rPr>
+          <w:t>5</w:t>
+        </w:r>
+        <w:r>
+          <w:rPr>
+            <w:noProof/>
+            <w:webHidden/>
+          </w:rPr>
+          <w:fldChar w:fldCharType="end"/>
+        </w:r>
+      </w:hyperlink>
+    </w:p>
+    <w:p>
+      <w:pPr>
+        <w:pStyle w:val="TOC2"/>
+        <w:tabs>
+          <w:tab w:val="left" w:pos="880"/>
+          <w:tab w:val="right" w:leader="dot" w:pos="9016"/>
+        </w:tabs>
+        <w:rPr>
+          <w:rFonts w:eastAsiaTheme="minorEastAsia" w:cstheme="minorBidi"/>
+          <w:smallCaps w:val="0"/>
+          <w:noProof/>
+          <w:sz w:val="22"/>
+          <w:szCs w:val="22"/>
+          <w:lang w:eastAsia="en-MY"/>
+        </w:rPr>
+      </w:pPr>
+      <w:hyperlink w:anchor="_Toc99343782" w:history="1">
+        <w:r>
+          <w:rPr>
+            <w:rStyle w:val="Hyperlink"/>
+            <w:noProof/>
+          </w:rPr>
+          <w:t>7.3</w:t>
+        </w:r>
+        <w:r>
+          <w:rPr>
+            <w:rFonts w:eastAsiaTheme="minorEastAsia" w:cstheme="minorBidi"/>
+            <w:smallCaps w:val="0"/>
+            <w:noProof/>
+            <w:sz w:val="22"/>
+            <w:szCs w:val="22"/>
+            <w:lang w:eastAsia="en-MY"/>
+          </w:rPr>
+          <w:tab/>
+        </w:r>
+        <w:r>
+          <w:rPr>
+            <w:rStyle w:val="Hyperlink"/>
+            <w:noProof/>
+          </w:rPr>
+          <w:t>replaceChild, cloneNode, removeChild</w:t>
+        </w:r>
+        <w:r>
+          <w:rPr>
+            <w:noProof/>
+            <w:webHidden/>
+          </w:rPr>
+          <w:tab/>
+        </w:r>
+        <w:r>
+          <w:rPr>
+            <w:noProof/>
+            <w:webHidden/>
+          </w:rPr>
+          <w:fldChar w:fldCharType="begin"/>
+        </w:r>
+        <w:r>
+          <w:rPr>
+            <w:noProof/>
+            <w:webHidden/>
+          </w:rPr>
+          <w:instrText xml:space="preserve"> PAGEREF _Toc99343782 \h </w:instrText>
+        </w:r>
+        <w:r>
+          <w:rPr>
+            <w:noProof/>
+            <w:webHidden/>
+          </w:rPr>
+        </w:r>
+        <w:r>
+          <w:rPr>
+            <w:noProof/>
+            <w:webHidden/>
+          </w:rPr>
+          <w:fldChar w:fldCharType="separate"/>
+        </w:r>
+        <w:r>
+          <w:rPr>
+            <w:noProof/>
+            <w:webHidden/>
+          </w:rPr>
+          <w:t>5</w:t>
+        </w:r>
+        <w:r>
+          <w:rPr>
+            <w:noProof/>
+            <w:webHidden/>
+          </w:rPr>
+          <w:fldChar w:fldCharType="end"/>
+        </w:r>
+      </w:hyperlink>
+    </w:p>
+    <w:p>
+      <w:pPr>
+        <w:pStyle w:val="TOC1"/>
+        <w:tabs>
+          <w:tab w:val="left" w:pos="440"/>
+          <w:tab w:val="right" w:leader="dot" w:pos="9016"/>
+        </w:tabs>
+        <w:rPr>
+          <w:rFonts w:eastAsiaTheme="minorEastAsia" w:cstheme="minorBidi"/>
+          <w:b w:val="0"/>
+          <w:bCs w:val="0"/>
+          <w:caps w:val="0"/>
+          <w:noProof/>
+          <w:sz w:val="22"/>
+          <w:szCs w:val="22"/>
+          <w:lang w:eastAsia="en-MY"/>
+        </w:rPr>
+      </w:pPr>
+      <w:hyperlink w:anchor="_Toc99343783" w:history="1">
+        <w:r>
+          <w:rPr>
+            <w:rStyle w:val="Hyperlink"/>
+            <w:noProof/>
+          </w:rPr>
+          <w:t>8</w:t>
+        </w:r>
+        <w:r>
+          <w:rPr>
+            <w:rFonts w:eastAsiaTheme="minorEastAsia" w:cstheme="minorBidi"/>
+            <w:b w:val="0"/>
+            <w:bCs w:val="0"/>
+            <w:caps w:val="0"/>
+            <w:noProof/>
+            <w:sz w:val="22"/>
+            <w:szCs w:val="22"/>
+            <w:lang w:eastAsia="en-MY"/>
+          </w:rPr>
+          <w:tab/>
+        </w:r>
+        <w:r>
+          <w:rPr>
+            <w:rStyle w:val="Hyperlink"/>
+            <w:noProof/>
+          </w:rPr>
+          <w:t>Working with events</w:t>
+        </w:r>
+        <w:r>
+          <w:rPr>
+            <w:noProof/>
+            <w:webHidden/>
+          </w:rPr>
+          <w:tab/>
+        </w:r>
+        <w:r>
+          <w:rPr>
+            <w:noProof/>
+            <w:webHidden/>
+          </w:rPr>
+          <w:fldChar w:fldCharType="begin"/>
+        </w:r>
+        <w:r>
+          <w:rPr>
+            <w:noProof/>
+            <w:webHidden/>
+          </w:rPr>
+          <w:instrText xml:space="preserve"> PAGEREF _Toc99343783 \h </w:instrText>
+        </w:r>
+        <w:r>
+          <w:rPr>
+            <w:noProof/>
+            <w:webHidden/>
+          </w:rPr>
+        </w:r>
+        <w:r>
+          <w:rPr>
+            <w:noProof/>
+            <w:webHidden/>
+          </w:rPr>
+          <w:fldChar w:fldCharType="separate"/>
+        </w:r>
+        <w:r>
+          <w:rPr>
+            <w:noProof/>
+            <w:webHidden/>
+          </w:rPr>
+          <w:t>6</w:t>
+        </w:r>
+        <w:r>
+          <w:rPr>
+            <w:noProof/>
+            <w:webHidden/>
+          </w:rPr>
+          <w:fldChar w:fldCharType="end"/>
+        </w:r>
+      </w:hyperlink>
+    </w:p>
+    <w:p>
+      <w:pPr>
+        <w:pStyle w:val="TOC2"/>
+        <w:tabs>
+          <w:tab w:val="left" w:pos="880"/>
+          <w:tab w:val="right" w:leader="dot" w:pos="9016"/>
+        </w:tabs>
+        <w:rPr>
+          <w:rFonts w:eastAsiaTheme="minorEastAsia" w:cstheme="minorBidi"/>
+          <w:smallCaps w:val="0"/>
+          <w:noProof/>
+          <w:sz w:val="22"/>
+          <w:szCs w:val="22"/>
+          <w:lang w:eastAsia="en-MY"/>
+        </w:rPr>
+      </w:pPr>
+      <w:hyperlink w:anchor="_Toc99343784" w:history="1">
+        <w:r>
+          <w:rPr>
+            <w:rStyle w:val="Hyperlink"/>
+            <w:noProof/>
+          </w:rPr>
+          <w:t>8.1</w:t>
+        </w:r>
+        <w:r>
+          <w:rPr>
+            <w:rFonts w:eastAsiaTheme="minorEastAsia" w:cstheme="minorBidi"/>
+            <w:smallCaps w:val="0"/>
+            <w:noProof/>
+            <w:sz w:val="22"/>
+            <w:szCs w:val="22"/>
+            <w:lang w:eastAsia="en-MY"/>
+          </w:rPr>
+          <w:tab/>
+        </w:r>
+        <w:r>
+          <w:rPr>
+            <w:rStyle w:val="Hyperlink"/>
+            <w:noProof/>
+          </w:rPr>
+          <w:t>Mouse events</w:t>
+        </w:r>
+        <w:r>
+          <w:rPr>
+            <w:noProof/>
+            <w:webHidden/>
+          </w:rPr>
+          <w:tab/>
+        </w:r>
+        <w:r>
+          <w:rPr>
+            <w:noProof/>
+            <w:webHidden/>
+          </w:rPr>
+          <w:fldChar w:fldCharType="begin"/>
+        </w:r>
+        <w:r>
+          <w:rPr>
+            <w:noProof/>
+            <w:webHidden/>
+          </w:rPr>
+          <w:instrText xml:space="preserve"> PAGEREF _Toc99343784 \h </w:instrText>
+        </w:r>
+        <w:r>
+          <w:rPr>
+            <w:noProof/>
+            <w:webHidden/>
+          </w:rPr>
+        </w:r>
+        <w:r>
+          <w:rPr>
+            <w:noProof/>
+            <w:webHidden/>
+          </w:rPr>
+          <w:fldChar w:fldCharType="separate"/>
+        </w:r>
+        <w:r>
+          <w:rPr>
+            <w:noProof/>
+            <w:webHidden/>
+          </w:rPr>
+          <w:t>6</w:t>
+        </w:r>
+        <w:r>
+          <w:rPr>
+            <w:noProof/>
+            <w:webHidden/>
+          </w:rPr>
+          <w:fldChar w:fldCharType="end"/>
+        </w:r>
+      </w:hyperlink>
+    </w:p>
+    <w:p>
+      <w:pPr>
+        <w:pStyle w:val="TOC2"/>
+        <w:tabs>
+          <w:tab w:val="left" w:pos="880"/>
+          <w:tab w:val="right" w:leader="dot" w:pos="9016"/>
+        </w:tabs>
+        <w:rPr>
+          <w:rFonts w:eastAsiaTheme="minorEastAsia" w:cstheme="minorBidi"/>
+          <w:smallCaps w:val="0"/>
+          <w:noProof/>
+          <w:sz w:val="22"/>
+          <w:szCs w:val="22"/>
+          <w:lang w:eastAsia="en-MY"/>
+        </w:rPr>
+      </w:pPr>
+      <w:hyperlink w:anchor="_Toc99343785" w:history="1">
+        <w:r>
+          <w:rPr>
+            <w:rStyle w:val="Hyperlink"/>
+            <w:noProof/>
+          </w:rPr>
+          <w:t>8.2</w:t>
+        </w:r>
+        <w:r>
+          <w:rPr>
+            <w:rFonts w:eastAsiaTheme="minorEastAsia" w:cstheme="minorBidi"/>
+            <w:smallCaps w:val="0"/>
+            <w:noProof/>
+            <w:sz w:val="22"/>
+            <w:szCs w:val="22"/>
+            <w:lang w:eastAsia="en-MY"/>
+          </w:rPr>
+          <w:tab/>
+        </w:r>
+        <w:r>
+          <w:rPr>
+            <w:rStyle w:val="Hyperlink"/>
+            <w:noProof/>
+          </w:rPr>
+          <w:t>Sample DOM manipulation with mouse events</w:t>
+        </w:r>
+        <w:r>
+          <w:rPr>
+            <w:noProof/>
+            <w:webHidden/>
+          </w:rPr>
+          <w:tab/>
+        </w:r>
+        <w:r>
+          <w:rPr>
+            <w:noProof/>
+            <w:webHidden/>
+          </w:rPr>
+          <w:fldChar w:fldCharType="begin"/>
+        </w:r>
+        <w:r>
+          <w:rPr>
+            <w:noProof/>
+            <w:webHidden/>
+          </w:rPr>
+          <w:instrText xml:space="preserve"> PAGEREF _Toc99343785 \h </w:instrText>
+        </w:r>
+        <w:r>
+          <w:rPr>
+            <w:noProof/>
+            <w:webHidden/>
+          </w:rPr>
+        </w:r>
+        <w:r>
+          <w:rPr>
+            <w:noProof/>
+            <w:webHidden/>
+          </w:rPr>
+          <w:fldChar w:fldCharType="separate"/>
+        </w:r>
+        <w:r>
+          <w:rPr>
+            <w:noProof/>
+            <w:webHidden/>
+          </w:rPr>
+          <w:t>6</w:t>
+        </w:r>
+        <w:r>
+          <w:rPr>
+            <w:noProof/>
+            <w:webHidden/>
+          </w:rPr>
+          <w:fldChar w:fldCharType="end"/>
+        </w:r>
+      </w:hyperlink>
+    </w:p>
+    <w:p>
+      <w:pPr>
+        <w:pStyle w:val="TOC2"/>
+        <w:tabs>
+          <w:tab w:val="left" w:pos="880"/>
+          <w:tab w:val="right" w:leader="dot" w:pos="9016"/>
+        </w:tabs>
+        <w:rPr>
+          <w:rFonts w:eastAsiaTheme="minorEastAsia" w:cstheme="minorBidi"/>
+          <w:smallCaps w:val="0"/>
+          <w:noProof/>
+          <w:sz w:val="22"/>
+          <w:szCs w:val="22"/>
+          <w:lang w:eastAsia="en-MY"/>
+        </w:rPr>
+      </w:pPr>
+      <w:hyperlink w:anchor="_Toc99343786" w:history="1">
+        <w:r>
+          <w:rPr>
+            <w:rStyle w:val="Hyperlink"/>
+            <w:noProof/>
+          </w:rPr>
+          <w:t>8.3</w:t>
+        </w:r>
+        <w:r>
+          <w:rPr>
+            <w:rFonts w:eastAsiaTheme="minorEastAsia" w:cstheme="minorBidi"/>
+            <w:smallCaps w:val="0"/>
+            <w:noProof/>
+            <w:sz w:val="22"/>
+            <w:szCs w:val="22"/>
+            <w:lang w:eastAsia="en-MY"/>
+          </w:rPr>
+          <w:tab/>
+        </w:r>
+        <w:r>
+          <w:rPr>
+            <w:rStyle w:val="Hyperlink"/>
+            <w:noProof/>
+          </w:rPr>
+          <w:t>Keyboard events</w:t>
+        </w:r>
+        <w:r>
+          <w:rPr>
+            <w:noProof/>
+            <w:webHidden/>
+          </w:rPr>
+          <w:tab/>
+        </w:r>
+        <w:r>
+          <w:rPr>
+            <w:noProof/>
+            <w:webHidden/>
+          </w:rPr>
+          <w:fldChar w:fldCharType="begin"/>
+        </w:r>
+        <w:r>
+          <w:rPr>
+            <w:noProof/>
+            <w:webHidden/>
+          </w:rPr>
+          <w:instrText xml:space="preserve"> PAGEREF _Toc99343786 \h </w:instrText>
+        </w:r>
+        <w:r>
+          <w:rPr>
+            <w:noProof/>
+            <w:webHidden/>
+          </w:rPr>
+        </w:r>
+        <w:r>
+          <w:rPr>
+            <w:noProof/>
+            <w:webHidden/>
+          </w:rPr>
+          <w:fldChar w:fldCharType="separate"/>
+        </w:r>
+        <w:r>
+          <w:rPr>
+            <w:noProof/>
+            <w:webHidden/>
+          </w:rPr>
+          <w:t>6</w:t>
+        </w:r>
+        <w:r>
+          <w:rPr>
+            <w:noProof/>
+            <w:webHidden/>
+          </w:rPr>
+          <w:fldChar w:fldCharType="end"/>
+        </w:r>
+      </w:hyperlink>
+    </w:p>
+    <w:p>
+      <w:pPr>
         <w:spacing w:after="0" w:line="240" w:lineRule="auto"/>
         <w:jc w:val="both"/>
       </w:pPr>
@@ -1240,7 +2066,7 @@
       <w:pPr>
         <w:pStyle w:val="Heading1"/>
       </w:pPr>
-      <w:bookmarkStart w:id="0" w:name="_Toc99170545"/>
+      <w:bookmarkStart w:id="0" w:name="_Toc99343766"/>
       <w:r>
         <w:t>Executing a JavaScript program</w:t>
       </w:r>
@@ -1368,8 +2194,9 @@
       <w:pPr>
         <w:pStyle w:val="Heading2"/>
       </w:pPr>
-      <w:bookmarkStart w:id="1" w:name="_Toc99170546"/>
-      <w:r>
+      <w:bookmarkStart w:id="1" w:name="_Toc99343767"/>
+      <w:r>
+        <w:lastRenderedPageBreak/>
         <w:t>Including JavaScript into a HTML document</w:t>
       </w:r>
       <w:bookmarkEnd w:id="1"/>
@@ -1646,7 +2473,7 @@
       <w:pPr>
         <w:pStyle w:val="Heading2"/>
       </w:pPr>
-      <w:bookmarkStart w:id="2" w:name="_Toc99170547"/>
+      <w:bookmarkStart w:id="2" w:name="_Toc99343768"/>
       <w:r>
         <w:t>Placement of JavaScript tag</w:t>
       </w:r>
@@ -1747,7 +2574,7 @@
       <w:pPr>
         <w:pStyle w:val="Heading2"/>
       </w:pPr>
-      <w:bookmarkStart w:id="3" w:name="_Toc99170548"/>
+      <w:bookmarkStart w:id="3" w:name="_Toc99343769"/>
       <w:r>
         <w:t>Typing JavaScript code directly into the console tab</w:t>
       </w:r>
@@ -1815,7 +2642,7 @@
       <w:pPr>
         <w:pStyle w:val="Heading2"/>
       </w:pPr>
-      <w:bookmarkStart w:id="4" w:name="_Toc99170549"/>
+      <w:bookmarkStart w:id="4" w:name="_Toc99343770"/>
       <w:r>
         <w:t>Using an online JavaScript playground</w:t>
       </w:r>
@@ -1869,7 +2696,7 @@
       <w:pPr>
         <w:pStyle w:val="Heading1"/>
       </w:pPr>
-      <w:bookmarkStart w:id="5" w:name="_Toc99170550"/>
+      <w:bookmarkStart w:id="5" w:name="_Toc99343771"/>
       <w:r>
         <w:t>JavaScript Document Object Model (DOM)</w:t>
       </w:r>
@@ -1957,8 +2784,9 @@
       <w:pPr>
         <w:pStyle w:val="Heading1"/>
       </w:pPr>
-      <w:bookmarkStart w:id="6" w:name="_Toc99170551"/>
-      <w:r>
+      <w:bookmarkStart w:id="6" w:name="_Toc99343772"/>
+      <w:r>
+        <w:lastRenderedPageBreak/>
         <w:t>Selecting elements</w:t>
       </w:r>
       <w:bookmarkEnd w:id="6"/>
@@ -1999,7 +2827,7 @@
       <w:pPr>
         <w:pStyle w:val="Heading2"/>
       </w:pPr>
-      <w:bookmarkStart w:id="7" w:name="_Toc99170552"/>
+      <w:bookmarkStart w:id="7" w:name="_Toc99343773"/>
       <w:proofErr w:type="spellStart"/>
       <w:r>
         <w:t>getElementById</w:t>
@@ -2045,7 +2873,6 @@
         </w:rPr>
       </w:pPr>
       <w:r>
-        <w:lastRenderedPageBreak/>
         <w:t xml:space="preserve">Files to use: </w:t>
       </w:r>
       <w:r>
@@ -2071,7 +2898,7 @@
       <w:pPr>
         <w:pStyle w:val="Heading2"/>
       </w:pPr>
-      <w:bookmarkStart w:id="8" w:name="_Toc99170553"/>
+      <w:bookmarkStart w:id="8" w:name="_Toc99343774"/>
       <w:proofErr w:type="spellStart"/>
       <w:r>
         <w:t>querySelector</w:t>
@@ -2445,7 +3272,7 @@
       <w:pPr>
         <w:pStyle w:val="Heading2"/>
       </w:pPr>
-      <w:bookmarkStart w:id="9" w:name="_Toc99170554"/>
+      <w:bookmarkStart w:id="9" w:name="_Toc99343775"/>
       <w:proofErr w:type="spellStart"/>
       <w:r>
         <w:t>getElementsByName</w:t>
@@ -2590,10 +3417,14 @@
       <w:pPr>
         <w:pStyle w:val="Heading1"/>
       </w:pPr>
+      <w:bookmarkStart w:id="10" w:name="_Hlk99217435"/>
+      <w:bookmarkStart w:id="11" w:name="_Toc99343776"/>
       <w:r>
         <w:t>Traversing Elements</w:t>
       </w:r>
-    </w:p>
+      <w:bookmarkEnd w:id="11"/>
+    </w:p>
+    <w:bookmarkEnd w:id="10"/>
     <w:p>
       <w:pPr>
         <w:spacing w:after="0" w:line="240" w:lineRule="auto"/>
@@ -2703,11 +3534,11 @@
       <w:pPr>
         <w:pStyle w:val="Heading1"/>
       </w:pPr>
-      <w:bookmarkStart w:id="10" w:name="_Toc99170555"/>
+      <w:bookmarkStart w:id="12" w:name="_Toc99343777"/>
       <w:r>
         <w:t>Working with attributes</w:t>
       </w:r>
-      <w:bookmarkEnd w:id="10"/>
+      <w:bookmarkEnd w:id="12"/>
     </w:p>
     <w:p>
       <w:pPr>
@@ -2898,11 +3729,11 @@
       <w:pPr>
         <w:pStyle w:val="Heading1"/>
       </w:pPr>
-      <w:bookmarkStart w:id="11" w:name="_Toc99170556"/>
+      <w:bookmarkStart w:id="13" w:name="_Toc99343778"/>
       <w:r>
         <w:t>Manipulating element’s styles</w:t>
       </w:r>
-      <w:bookmarkEnd w:id="11"/>
+      <w:bookmarkEnd w:id="13"/>
     </w:p>
     <w:p>
       <w:pPr>
@@ -3015,9 +3846,12 @@
       <w:pPr>
         <w:pStyle w:val="Heading1"/>
       </w:pPr>
-      <w:r>
+      <w:bookmarkStart w:id="14" w:name="_Toc99343779"/>
+      <w:r>
+        <w:lastRenderedPageBreak/>
         <w:t>Manipulating elements</w:t>
       </w:r>
+      <w:bookmarkEnd w:id="14"/>
     </w:p>
     <w:p>
       <w:pPr>
@@ -3055,6 +3889,7 @@
       <w:pPr>
         <w:pStyle w:val="Heading2"/>
       </w:pPr>
+      <w:bookmarkStart w:id="15" w:name="_Toc99343780"/>
       <w:proofErr w:type="spellStart"/>
       <w:r>
         <w:t>createElement</w:t>
@@ -3094,6 +3929,7 @@
       <w:r>
         <w:t>innerText</w:t>
       </w:r>
+      <w:bookmarkEnd w:id="15"/>
       <w:proofErr w:type="spellEnd"/>
     </w:p>
     <w:p>
@@ -3282,6 +4118,8 @@
       <w:pPr>
         <w:pStyle w:val="Heading2"/>
       </w:pPr>
+      <w:bookmarkStart w:id="16" w:name="_Hlk99217461"/>
+      <w:bookmarkStart w:id="17" w:name="_Toc99343781"/>
       <w:proofErr w:type="spellStart"/>
       <w:r>
         <w:t>insertBefore</w:t>
@@ -3298,18 +4136,91 @@
       <w:r>
         <w:t>,</w:t>
       </w:r>
-    </w:p>
-    <w:p>
-      <w:pPr>
-        <w:spacing w:after="0" w:line="240" w:lineRule="auto"/>
-        <w:jc w:val="both"/>
-      </w:pPr>
-    </w:p>
-    <w:p>
-      <w:pPr>
-        <w:spacing w:after="0" w:line="240" w:lineRule="auto"/>
-        <w:jc w:val="both"/>
-      </w:pPr>
+      <w:r>
+        <w:t xml:space="preserve"> append, prepend</w:t>
+      </w:r>
+      <w:bookmarkEnd w:id="17"/>
+    </w:p>
+    <w:bookmarkEnd w:id="16"/>
+    <w:p>
+      <w:pPr>
+        <w:spacing w:after="0" w:line="240" w:lineRule="auto"/>
+        <w:jc w:val="both"/>
+      </w:pPr>
+    </w:p>
+    <w:p>
+      <w:pPr>
+        <w:spacing w:after="0" w:line="240" w:lineRule="auto"/>
+        <w:jc w:val="both"/>
+      </w:pPr>
+      <w:hyperlink r:id="rId50" w:history="1">
+        <w:r>
+          <w:rPr>
+            <w:rStyle w:val="Hyperlink"/>
+          </w:rPr>
+          <w:t>https://www.javascripttutorial.net/javascript-dom/javascript-insertbefore/</w:t>
+        </w:r>
+      </w:hyperlink>
+    </w:p>
+    <w:p>
+      <w:pPr>
+        <w:spacing w:after="0" w:line="240" w:lineRule="auto"/>
+        <w:jc w:val="both"/>
+      </w:pPr>
+    </w:p>
+    <w:p>
+      <w:pPr>
+        <w:spacing w:after="0" w:line="240" w:lineRule="auto"/>
+        <w:jc w:val="both"/>
+      </w:pPr>
+      <w:hyperlink r:id="rId51" w:history="1">
+        <w:r>
+          <w:rPr>
+            <w:rStyle w:val="Hyperlink"/>
+          </w:rPr>
+          <w:t>https://www.javascripttutorial.net/javascript-dom/javascript-insertafter/</w:t>
+        </w:r>
+      </w:hyperlink>
+    </w:p>
+    <w:p>
+      <w:pPr>
+        <w:spacing w:after="0" w:line="240" w:lineRule="auto"/>
+        <w:jc w:val="both"/>
+      </w:pPr>
+    </w:p>
+    <w:p>
+      <w:pPr>
+        <w:spacing w:after="0" w:line="240" w:lineRule="auto"/>
+        <w:jc w:val="both"/>
+      </w:pPr>
+      <w:hyperlink r:id="rId52" w:history="1">
+        <w:r>
+          <w:rPr>
+            <w:rStyle w:val="Hyperlink"/>
+          </w:rPr>
+          <w:t>https://www.javascripttutorial.net/javascript-dom/javascript-append/</w:t>
+        </w:r>
+      </w:hyperlink>
+    </w:p>
+    <w:p>
+      <w:pPr>
+        <w:spacing w:after="0" w:line="240" w:lineRule="auto"/>
+        <w:jc w:val="both"/>
+      </w:pPr>
+    </w:p>
+    <w:p>
+      <w:pPr>
+        <w:spacing w:after="0" w:line="240" w:lineRule="auto"/>
+        <w:jc w:val="both"/>
+      </w:pPr>
+      <w:hyperlink r:id="rId53" w:history="1">
+        <w:r>
+          <w:rPr>
+            <w:rStyle w:val="Hyperlink"/>
+          </w:rPr>
+          <w:t>https://www.javascripttutorial.net/javascript-dom/javascript-prepend/</w:t>
+        </w:r>
+      </w:hyperlink>
     </w:p>
     <w:p>
       <w:pPr>
@@ -3368,9 +4279,723 @@
         <w:jc w:val="both"/>
       </w:pPr>
     </w:p>
+    <w:p>
+      <w:pPr>
+        <w:pStyle w:val="Heading2"/>
+      </w:pPr>
+      <w:bookmarkStart w:id="18" w:name="_Toc99343782"/>
+      <w:proofErr w:type="spellStart"/>
+      <w:r>
+        <w:t>replaceChild</w:t>
+      </w:r>
+      <w:proofErr w:type="spellEnd"/>
+      <w:r>
+        <w:t xml:space="preserve">, </w:t>
+      </w:r>
+      <w:proofErr w:type="spellStart"/>
+      <w:r>
+        <w:t>cloneNode</w:t>
+      </w:r>
+      <w:proofErr w:type="spellEnd"/>
+      <w:r>
+        <w:t xml:space="preserve">, </w:t>
+      </w:r>
+      <w:proofErr w:type="spellStart"/>
+      <w:r>
+        <w:t>removeChild</w:t>
+      </w:r>
+      <w:bookmarkEnd w:id="18"/>
+      <w:proofErr w:type="spellEnd"/>
+    </w:p>
+    <w:p>
+      <w:pPr>
+        <w:spacing w:after="0" w:line="240" w:lineRule="auto"/>
+        <w:jc w:val="both"/>
+      </w:pPr>
+    </w:p>
+    <w:p>
+      <w:pPr>
+        <w:spacing w:after="0" w:line="240" w:lineRule="auto"/>
+        <w:jc w:val="both"/>
+      </w:pPr>
+    </w:p>
+    <w:p>
+      <w:pPr>
+        <w:spacing w:after="0" w:line="240" w:lineRule="auto"/>
+        <w:jc w:val="both"/>
+      </w:pPr>
+      <w:hyperlink r:id="rId54" w:history="1">
+        <w:r>
+          <w:rPr>
+            <w:rStyle w:val="Hyperlink"/>
+          </w:rPr>
+          <w:t>https://www.javascripttutorial.net/javascript-dom/javascript-replacechild/</w:t>
+        </w:r>
+      </w:hyperlink>
+    </w:p>
+    <w:p>
+      <w:pPr>
+        <w:spacing w:after="0" w:line="240" w:lineRule="auto"/>
+        <w:jc w:val="both"/>
+      </w:pPr>
+    </w:p>
+    <w:p>
+      <w:pPr>
+        <w:spacing w:after="0" w:line="240" w:lineRule="auto"/>
+        <w:jc w:val="both"/>
+      </w:pPr>
+      <w:hyperlink r:id="rId55" w:history="1">
+        <w:r>
+          <w:rPr>
+            <w:rStyle w:val="Hyperlink"/>
+          </w:rPr>
+          <w:t>https://www.javascripttutorial.net/javascript-dom/javascript-clonenode/</w:t>
+        </w:r>
+      </w:hyperlink>
+    </w:p>
+    <w:p>
+      <w:pPr>
+        <w:spacing w:after="0" w:line="240" w:lineRule="auto"/>
+        <w:jc w:val="both"/>
+      </w:pPr>
+    </w:p>
+    <w:p>
+      <w:pPr>
+        <w:spacing w:after="0" w:line="240" w:lineRule="auto"/>
+        <w:jc w:val="both"/>
+      </w:pPr>
+      <w:hyperlink r:id="rId56" w:history="1">
+        <w:r>
+          <w:rPr>
+            <w:rStyle w:val="Hyperlink"/>
+          </w:rPr>
+          <w:t>https://www.javascripttutorial.net/javascript-dom/javascript-removechild/</w:t>
+        </w:r>
+      </w:hyperlink>
+    </w:p>
+    <w:p>
+      <w:pPr>
+        <w:spacing w:after="0" w:line="240" w:lineRule="auto"/>
+        <w:jc w:val="both"/>
+      </w:pPr>
+    </w:p>
+    <w:p>
+      <w:pPr>
+        <w:spacing w:after="0" w:line="240" w:lineRule="auto"/>
+        <w:jc w:val="both"/>
+      </w:pPr>
+    </w:p>
+    <w:p>
+      <w:pPr>
+        <w:tabs>
+          <w:tab w:val="left" w:pos="466"/>
+        </w:tabs>
+        <w:spacing w:after="0" w:line="240" w:lineRule="auto"/>
+        <w:jc w:val="both"/>
+        <w:rPr>
+          <w:rFonts w:ascii="Courier New" w:hAnsi="Courier New" w:cs="Courier New"/>
+        </w:rPr>
+      </w:pPr>
+      <w:r>
+        <w:t xml:space="preserve">Files to use: </w:t>
+      </w:r>
+      <w:r>
+        <w:rPr>
+          <w:rFonts w:ascii="Courier New" w:hAnsi="Courier New" w:cs="Courier New"/>
+        </w:rPr>
+        <w:t>demo</w:t>
+      </w:r>
+      <w:r>
+        <w:rPr>
+          <w:rFonts w:ascii="Courier New" w:hAnsi="Courier New" w:cs="Courier New"/>
+        </w:rPr>
+        <w:t>-</w:t>
+      </w:r>
+      <w:r>
+        <w:rPr>
+          <w:rFonts w:ascii="Courier New" w:hAnsi="Courier New" w:cs="Courier New"/>
+        </w:rPr>
+        <w:t>replace-remove</w:t>
+      </w:r>
+      <w:r>
+        <w:rPr>
+          <w:rFonts w:ascii="Courier New" w:hAnsi="Courier New" w:cs="Courier New"/>
+        </w:rPr>
+        <w:t>.html</w:t>
+      </w:r>
+    </w:p>
+    <w:p>
+      <w:pPr>
+        <w:spacing w:after="0" w:line="240" w:lineRule="auto"/>
+        <w:jc w:val="both"/>
+      </w:pPr>
+    </w:p>
+    <w:p>
+      <w:pPr>
+        <w:spacing w:after="0" w:line="240" w:lineRule="auto"/>
+        <w:jc w:val="both"/>
+      </w:pPr>
+    </w:p>
+    <w:p>
+      <w:pPr>
+        <w:pStyle w:val="Heading1"/>
+      </w:pPr>
+      <w:bookmarkStart w:id="19" w:name="_Toc99343783"/>
+      <w:r>
+        <w:lastRenderedPageBreak/>
+        <w:t>Working with events</w:t>
+      </w:r>
+      <w:bookmarkEnd w:id="19"/>
+    </w:p>
+    <w:p>
+      <w:pPr>
+        <w:spacing w:after="0" w:line="240" w:lineRule="auto"/>
+        <w:jc w:val="both"/>
+      </w:pPr>
+    </w:p>
+    <w:p>
+      <w:pPr>
+        <w:spacing w:after="0" w:line="240" w:lineRule="auto"/>
+        <w:jc w:val="both"/>
+      </w:pPr>
+      <w:hyperlink r:id="rId57" w:history="1">
+        <w:r>
+          <w:rPr>
+            <w:rStyle w:val="Hyperlink"/>
+          </w:rPr>
+          <w:t>https://www.javascripttutorial.net/javascript-dom/javascript-events/</w:t>
+        </w:r>
+      </w:hyperlink>
+    </w:p>
+    <w:p>
+      <w:pPr>
+        <w:spacing w:after="0" w:line="240" w:lineRule="auto"/>
+        <w:jc w:val="both"/>
+      </w:pPr>
+    </w:p>
+    <w:p>
+      <w:pPr>
+        <w:spacing w:after="0" w:line="240" w:lineRule="auto"/>
+        <w:jc w:val="both"/>
+      </w:pPr>
+      <w:hyperlink r:id="rId58" w:history="1">
+        <w:r>
+          <w:rPr>
+            <w:rStyle w:val="Hyperlink"/>
+          </w:rPr>
+          <w:t>https://www.javascripttutorial.net/javascript-dom/handling-events-in-javascript/</w:t>
+        </w:r>
+      </w:hyperlink>
+    </w:p>
+    <w:p>
+      <w:pPr>
+        <w:spacing w:after="0" w:line="240" w:lineRule="auto"/>
+        <w:jc w:val="both"/>
+      </w:pPr>
+    </w:p>
+    <w:p>
+      <w:pPr>
+        <w:spacing w:after="0" w:line="240" w:lineRule="auto"/>
+        <w:jc w:val="both"/>
+      </w:pPr>
+    </w:p>
+    <w:p>
+      <w:pPr>
+        <w:tabs>
+          <w:tab w:val="left" w:pos="466"/>
+        </w:tabs>
+        <w:spacing w:after="0" w:line="240" w:lineRule="auto"/>
+        <w:jc w:val="both"/>
+        <w:rPr>
+          <w:rFonts w:ascii="Courier New" w:hAnsi="Courier New" w:cs="Courier New"/>
+        </w:rPr>
+      </w:pPr>
+      <w:r>
+        <w:t xml:space="preserve">Files to use: </w:t>
+      </w:r>
+      <w:r>
+        <w:rPr>
+          <w:rFonts w:ascii="Courier New" w:hAnsi="Courier New" w:cs="Courier New"/>
+        </w:rPr>
+        <w:t>basic</w:t>
+      </w:r>
+      <w:r>
+        <w:rPr>
+          <w:rFonts w:ascii="Courier New" w:hAnsi="Courier New" w:cs="Courier New"/>
+        </w:rPr>
+        <w:t>-</w:t>
+      </w:r>
+      <w:r>
+        <w:rPr>
+          <w:rFonts w:ascii="Courier New" w:hAnsi="Courier New" w:cs="Courier New"/>
+        </w:rPr>
+        <w:t>event-handling</w:t>
+      </w:r>
+      <w:r>
+        <w:rPr>
+          <w:rFonts w:ascii="Courier New" w:hAnsi="Courier New" w:cs="Courier New"/>
+        </w:rPr>
+        <w:t>.html</w:t>
+      </w:r>
+    </w:p>
+    <w:p>
+      <w:pPr>
+        <w:spacing w:after="0" w:line="240" w:lineRule="auto"/>
+        <w:jc w:val="both"/>
+      </w:pPr>
+    </w:p>
+    <w:p>
+      <w:pPr>
+        <w:spacing w:after="0" w:line="240" w:lineRule="auto"/>
+        <w:jc w:val="both"/>
+      </w:pPr>
+    </w:p>
+    <w:p>
+      <w:pPr>
+        <w:pStyle w:val="Heading2"/>
+      </w:pPr>
+      <w:bookmarkStart w:id="20" w:name="_Toc99343784"/>
+      <w:r>
+        <w:t>Mouse events</w:t>
+      </w:r>
+      <w:bookmarkEnd w:id="20"/>
+    </w:p>
+    <w:p>
+      <w:pPr>
+        <w:spacing w:after="0" w:line="240" w:lineRule="auto"/>
+        <w:jc w:val="both"/>
+      </w:pPr>
+    </w:p>
+    <w:p>
+      <w:pPr>
+        <w:spacing w:after="0" w:line="240" w:lineRule="auto"/>
+        <w:jc w:val="both"/>
+      </w:pPr>
+      <w:hyperlink r:id="rId59" w:history="1">
+        <w:r>
+          <w:rPr>
+            <w:rStyle w:val="Hyperlink"/>
+          </w:rPr>
+          <w:t>https://www.javascripttutorial.net/javascript-dom/javascript-mouse-events/</w:t>
+        </w:r>
+      </w:hyperlink>
+    </w:p>
+    <w:p>
+      <w:pPr>
+        <w:spacing w:after="0" w:line="240" w:lineRule="auto"/>
+        <w:jc w:val="both"/>
+      </w:pPr>
+    </w:p>
+    <w:p>
+      <w:pPr>
+        <w:spacing w:after="0" w:line="240" w:lineRule="auto"/>
+        <w:jc w:val="both"/>
+      </w:pPr>
+      <w:r>
+        <w:t>For difference between the different location-related coordinates accessible from the event object:</w:t>
+      </w:r>
+    </w:p>
+    <w:p>
+      <w:pPr>
+        <w:spacing w:after="0" w:line="240" w:lineRule="auto"/>
+        <w:jc w:val="both"/>
+      </w:pPr>
+      <w:hyperlink r:id="rId60" w:history="1">
+        <w:r>
+          <w:rPr>
+            <w:rStyle w:val="Hyperlink"/>
+          </w:rPr>
+          <w:t>https://stackoverflow.com/questions/6073505/what-is-the-difference-between-screenx-y-clientx-y-and-pagex-y</w:t>
+        </w:r>
+      </w:hyperlink>
+    </w:p>
+    <w:p>
+      <w:pPr>
+        <w:spacing w:after="0" w:line="240" w:lineRule="auto"/>
+        <w:jc w:val="both"/>
+      </w:pPr>
+      <w:hyperlink r:id="rId61" w:history="1">
+        <w:r>
+          <w:rPr>
+            <w:rStyle w:val="Hyperlink"/>
+          </w:rPr>
+          <w:t>https://www.codetd.com/en/article/12514516</w:t>
+        </w:r>
+      </w:hyperlink>
+    </w:p>
+    <w:p>
+      <w:pPr>
+        <w:spacing w:after="0" w:line="240" w:lineRule="auto"/>
+        <w:jc w:val="both"/>
+      </w:pPr>
+    </w:p>
+    <w:p>
+      <w:pPr>
+        <w:spacing w:after="0" w:line="240" w:lineRule="auto"/>
+        <w:jc w:val="both"/>
+      </w:pPr>
+    </w:p>
+    <w:p>
+      <w:pPr>
+        <w:spacing w:after="0" w:line="240" w:lineRule="auto"/>
+        <w:jc w:val="both"/>
+      </w:pPr>
+      <w:r>
+        <w:t>General outline for manipulating the DOM</w:t>
+      </w:r>
+    </w:p>
+    <w:p>
+      <w:pPr>
+        <w:spacing w:after="0" w:line="240" w:lineRule="auto"/>
+        <w:jc w:val="both"/>
+      </w:pPr>
+    </w:p>
+    <w:p>
+      <w:pPr>
+        <w:pStyle w:val="ListParagraph"/>
+        <w:numPr>
+          <w:ilvl w:val="0"/>
+          <w:numId w:val="9"/>
+        </w:numPr>
+        <w:spacing w:after="0" w:line="240" w:lineRule="auto"/>
+        <w:jc w:val="both"/>
+      </w:pPr>
+      <w:r>
+        <w:t>Select an event to listen for and an element on which that event can occur on</w:t>
+      </w:r>
+    </w:p>
+    <w:p>
+      <w:pPr>
+        <w:pStyle w:val="ListParagraph"/>
+        <w:numPr>
+          <w:ilvl w:val="0"/>
+          <w:numId w:val="9"/>
+        </w:numPr>
+        <w:spacing w:after="0" w:line="240" w:lineRule="auto"/>
+        <w:jc w:val="both"/>
+      </w:pPr>
+      <w:r>
+        <w:t>Register an event handler to perform some action on the DOM when the event happens. Actions can involve:</w:t>
+      </w:r>
+    </w:p>
+    <w:p>
+      <w:pPr>
+        <w:pStyle w:val="ListParagraph"/>
+        <w:numPr>
+          <w:ilvl w:val="0"/>
+          <w:numId w:val="10"/>
+        </w:numPr>
+        <w:spacing w:after="0" w:line="240" w:lineRule="auto"/>
+        <w:jc w:val="both"/>
+      </w:pPr>
+      <w:r>
+        <w:t>Selecting a particular element (Section 2. Selecting Elements)</w:t>
+      </w:r>
+    </w:p>
+    <w:p>
+      <w:pPr>
+        <w:pStyle w:val="ListParagraph"/>
+        <w:numPr>
+          <w:ilvl w:val="0"/>
+          <w:numId w:val="10"/>
+        </w:numPr>
+        <w:spacing w:after="0" w:line="240" w:lineRule="auto"/>
+        <w:jc w:val="both"/>
+      </w:pPr>
+      <w:r>
+        <w:t>Manipulating the element in some way (Section 4. Manipulating elements)</w:t>
+      </w:r>
+    </w:p>
+    <w:p>
+      <w:pPr>
+        <w:pStyle w:val="ListParagraph"/>
+        <w:numPr>
+          <w:ilvl w:val="0"/>
+          <w:numId w:val="10"/>
+        </w:numPr>
+        <w:spacing w:after="0" w:line="240" w:lineRule="auto"/>
+        <w:jc w:val="both"/>
+      </w:pPr>
+      <w:r>
+        <w:t>Changing the attributes of the element (Section 5. Working with Attributes)</w:t>
+      </w:r>
+    </w:p>
+    <w:p>
+      <w:pPr>
+        <w:pStyle w:val="ListParagraph"/>
+        <w:numPr>
+          <w:ilvl w:val="0"/>
+          <w:numId w:val="10"/>
+        </w:numPr>
+        <w:spacing w:after="0" w:line="240" w:lineRule="auto"/>
+        <w:jc w:val="both"/>
+      </w:pPr>
+      <w:r>
+        <w:t>Changing the styling of the element  (Section 6. Manipulating the Element's styles)</w:t>
+      </w:r>
+    </w:p>
+    <w:p>
+      <w:pPr>
+        <w:spacing w:after="0" w:line="240" w:lineRule="auto"/>
+        <w:jc w:val="both"/>
+      </w:pPr>
+    </w:p>
+    <w:p>
+      <w:pPr>
+        <w:tabs>
+          <w:tab w:val="left" w:pos="466"/>
+        </w:tabs>
+        <w:spacing w:after="0" w:line="240" w:lineRule="auto"/>
+        <w:jc w:val="both"/>
+        <w:rPr>
+          <w:rFonts w:ascii="Courier New" w:hAnsi="Courier New" w:cs="Courier New"/>
+        </w:rPr>
+      </w:pPr>
+      <w:r>
+        <w:t xml:space="preserve">Files to use: </w:t>
+      </w:r>
+      <w:r>
+        <w:rPr>
+          <w:rFonts w:ascii="Courier New" w:hAnsi="Courier New" w:cs="Courier New"/>
+        </w:rPr>
+        <w:t>basic</w:t>
+      </w:r>
+      <w:r>
+        <w:rPr>
+          <w:rFonts w:ascii="Courier New" w:hAnsi="Courier New" w:cs="Courier New"/>
+        </w:rPr>
+        <w:t>-</w:t>
+      </w:r>
+      <w:r>
+        <w:rPr>
+          <w:rFonts w:ascii="Courier New" w:hAnsi="Courier New" w:cs="Courier New"/>
+        </w:rPr>
+        <w:t>mouse-handling</w:t>
+      </w:r>
+      <w:r>
+        <w:rPr>
+          <w:rFonts w:ascii="Courier New" w:hAnsi="Courier New" w:cs="Courier New"/>
+        </w:rPr>
+        <w:t>.html</w:t>
+      </w:r>
+    </w:p>
+    <w:p>
+      <w:pPr>
+        <w:spacing w:after="0" w:line="240" w:lineRule="auto"/>
+        <w:jc w:val="both"/>
+      </w:pPr>
+    </w:p>
+    <w:p>
+      <w:pPr>
+        <w:spacing w:after="0" w:line="240" w:lineRule="auto"/>
+        <w:jc w:val="both"/>
+      </w:pPr>
+    </w:p>
+    <w:p>
+      <w:pPr>
+        <w:pStyle w:val="Heading2"/>
+      </w:pPr>
+      <w:bookmarkStart w:id="21" w:name="_Toc99343785"/>
+      <w:r>
+        <w:t>Sample DOM manipulation with mouse events</w:t>
+      </w:r>
+      <w:bookmarkEnd w:id="21"/>
+    </w:p>
+    <w:p>
+      <w:pPr>
+        <w:spacing w:after="0" w:line="240" w:lineRule="auto"/>
+        <w:jc w:val="both"/>
+      </w:pPr>
+    </w:p>
+    <w:p>
+      <w:pPr>
+        <w:spacing w:after="0" w:line="240" w:lineRule="auto"/>
+        <w:jc w:val="both"/>
+      </w:pPr>
+      <w:r>
+        <w:t>Demonstration of more complex DOM manipulation based on mouse events</w:t>
+      </w:r>
+    </w:p>
+    <w:p>
+      <w:pPr>
+        <w:spacing w:after="0" w:line="240" w:lineRule="auto"/>
+        <w:jc w:val="both"/>
+      </w:pPr>
+    </w:p>
+    <w:p>
+      <w:pPr>
+        <w:tabs>
+          <w:tab w:val="left" w:pos="466"/>
+        </w:tabs>
+        <w:spacing w:after="0" w:line="240" w:lineRule="auto"/>
+        <w:jc w:val="both"/>
+        <w:rPr>
+          <w:rFonts w:ascii="Courier New" w:hAnsi="Courier New" w:cs="Courier New"/>
+        </w:rPr>
+      </w:pPr>
+      <w:r>
+        <w:t xml:space="preserve">Files to use: </w:t>
+      </w:r>
+      <w:r>
+        <w:rPr>
+          <w:rFonts w:ascii="Courier New" w:hAnsi="Courier New" w:cs="Courier New"/>
+        </w:rPr>
+        <w:t>more</w:t>
+      </w:r>
+      <w:r>
+        <w:rPr>
+          <w:rFonts w:ascii="Courier New" w:hAnsi="Courier New" w:cs="Courier New"/>
+        </w:rPr>
+        <w:t>-</w:t>
+      </w:r>
+      <w:r>
+        <w:rPr>
+          <w:rFonts w:ascii="Courier New" w:hAnsi="Courier New" w:cs="Courier New"/>
+        </w:rPr>
+        <w:t>mouse-handling</w:t>
+      </w:r>
+      <w:r>
+        <w:rPr>
+          <w:rFonts w:ascii="Courier New" w:hAnsi="Courier New" w:cs="Courier New"/>
+        </w:rPr>
+        <w:t>.html</w:t>
+      </w:r>
+    </w:p>
+    <w:p>
+      <w:pPr>
+        <w:spacing w:after="0" w:line="240" w:lineRule="auto"/>
+        <w:jc w:val="both"/>
+      </w:pPr>
+    </w:p>
+    <w:p>
+      <w:pPr>
+        <w:spacing w:after="0" w:line="240" w:lineRule="auto"/>
+        <w:jc w:val="both"/>
+      </w:pPr>
+    </w:p>
+    <w:p>
+      <w:pPr>
+        <w:pStyle w:val="Heading2"/>
+      </w:pPr>
+      <w:bookmarkStart w:id="22" w:name="_Toc99343786"/>
+      <w:r>
+        <w:t>Keyboard events</w:t>
+      </w:r>
+      <w:bookmarkEnd w:id="22"/>
+    </w:p>
+    <w:p>
+      <w:pPr>
+        <w:spacing w:after="0" w:line="240" w:lineRule="auto"/>
+        <w:jc w:val="both"/>
+      </w:pPr>
+    </w:p>
+    <w:p>
+      <w:pPr>
+        <w:spacing w:after="0" w:line="240" w:lineRule="auto"/>
+        <w:jc w:val="both"/>
+      </w:pPr>
+      <w:hyperlink r:id="rId62" w:history="1">
+        <w:r>
+          <w:rPr>
+            <w:rStyle w:val="Hyperlink"/>
+          </w:rPr>
+          <w:t>https://www.javascripttutorial.net/javascript-dom/javascript-keyboard-events/</w:t>
+        </w:r>
+      </w:hyperlink>
+    </w:p>
+    <w:p>
+      <w:pPr>
+        <w:spacing w:after="0" w:line="240" w:lineRule="auto"/>
+        <w:jc w:val="both"/>
+      </w:pPr>
+    </w:p>
+    <w:p>
+      <w:pPr>
+        <w:spacing w:after="0" w:line="240" w:lineRule="auto"/>
+        <w:jc w:val="both"/>
+      </w:pPr>
+      <w:r>
+        <w:t xml:space="preserve">Files to use: </w:t>
+      </w:r>
+    </w:p>
+    <w:p>
+      <w:pPr>
+        <w:spacing w:after="0" w:line="240" w:lineRule="auto"/>
+        <w:jc w:val="both"/>
+        <w:rPr>
+          <w:rFonts w:ascii="Courier New" w:hAnsi="Courier New" w:cs="Courier New"/>
+        </w:rPr>
+      </w:pPr>
+      <w:r>
+        <w:rPr>
+          <w:rFonts w:ascii="Courier New" w:hAnsi="Courier New" w:cs="Courier New"/>
+        </w:rPr>
+        <w:t>basic</w:t>
+      </w:r>
+      <w:r>
+        <w:rPr>
+          <w:rFonts w:ascii="Courier New" w:hAnsi="Courier New" w:cs="Courier New"/>
+        </w:rPr>
+        <w:t>-</w:t>
+      </w:r>
+      <w:r>
+        <w:rPr>
+          <w:rFonts w:ascii="Courier New" w:hAnsi="Courier New" w:cs="Courier New"/>
+        </w:rPr>
+        <w:t>keyboard-handling</w:t>
+      </w:r>
+      <w:r>
+        <w:rPr>
+          <w:rFonts w:ascii="Courier New" w:hAnsi="Courier New" w:cs="Courier New"/>
+        </w:rPr>
+        <w:t>.html</w:t>
+      </w:r>
+    </w:p>
+    <w:p>
+      <w:pPr>
+        <w:spacing w:after="0" w:line="240" w:lineRule="auto"/>
+        <w:jc w:val="both"/>
+      </w:pPr>
+      <w:r>
+        <w:rPr>
+          <w:rFonts w:ascii="Courier New" w:hAnsi="Courier New" w:cs="Courier New"/>
+        </w:rPr>
+        <w:t>more</w:t>
+      </w:r>
+      <w:r>
+        <w:rPr>
+          <w:rFonts w:ascii="Courier New" w:hAnsi="Courier New" w:cs="Courier New"/>
+        </w:rPr>
+        <w:t>-</w:t>
+      </w:r>
+      <w:r>
+        <w:rPr>
+          <w:rFonts w:ascii="Courier New" w:hAnsi="Courier New" w:cs="Courier New"/>
+        </w:rPr>
+        <w:t>keyboard-handling</w:t>
+      </w:r>
+      <w:r>
+        <w:rPr>
+          <w:rFonts w:ascii="Courier New" w:hAnsi="Courier New" w:cs="Courier New"/>
+        </w:rPr>
+        <w:t>.html</w:t>
+      </w:r>
+    </w:p>
+    <w:p>
+      <w:pPr>
+        <w:spacing w:after="0" w:line="240" w:lineRule="auto"/>
+        <w:jc w:val="both"/>
+      </w:pPr>
+    </w:p>
+    <w:p>
+      <w:pPr>
+        <w:spacing w:after="0" w:line="240" w:lineRule="auto"/>
+        <w:jc w:val="both"/>
+      </w:pPr>
+    </w:p>
     <w:sectPr>
-      <w:headerReference w:type="default" r:id="rId50"/>
-      <w:footerReference w:type="default" r:id="rId51"/>
+      <w:headerReference w:type="default" r:id="rId63"/>
+      <w:footerReference w:type="default" r:id="rId64"/>
       <w:pgSz w:w="11906" w:h="16838"/>
       <w:pgMar w:top="1440" w:right="1440" w:bottom="1440" w:left="1440" w:header="708" w:footer="708" w:gutter="0"/>
       <w:cols w:space="708"/>
@@ -3759,6 +5384,119 @@
     </w:lvl>
   </w:abstractNum>
   <w:abstractNum w:abstractNumId="2" w15:restartNumberingAfterBreak="0">
+    <w:nsid w:val="171E08AE"/>
+    <w:multiLevelType w:val="hybridMultilevel"/>
+    <w:tmpl w:val="6E2AC4C0"/>
+    <w:lvl w:ilvl="0" w:tplc="44090001">
+      <w:start w:val="1"/>
+      <w:numFmt w:val="bullet"/>
+      <w:lvlText w:val=""/>
+      <w:lvlJc w:val="left"/>
+      <w:pPr>
+        <w:ind w:left="720" w:hanging="360"/>
+      </w:pPr>
+      <w:rPr>
+        <w:rFonts w:ascii="Symbol" w:hAnsi="Symbol" w:cs="Symbol" w:hint="default"/>
+      </w:rPr>
+    </w:lvl>
+    <w:lvl w:ilvl="1" w:tplc="44090003" w:tentative="1">
+      <w:start w:val="1"/>
+      <w:numFmt w:val="bullet"/>
+      <w:lvlText w:val="o"/>
+      <w:lvlJc w:val="left"/>
+      <w:pPr>
+        <w:ind w:left="1440" w:hanging="360"/>
+      </w:pPr>
+      <w:rPr>
+        <w:rFonts w:ascii="Courier New" w:hAnsi="Courier New" w:cs="Courier New" w:hint="default"/>
+      </w:rPr>
+    </w:lvl>
+    <w:lvl w:ilvl="2" w:tplc="44090005" w:tentative="1">
+      <w:start w:val="1"/>
+      <w:numFmt w:val="bullet"/>
+      <w:lvlText w:val=""/>
+      <w:lvlJc w:val="left"/>
+      <w:pPr>
+        <w:ind w:left="2160" w:hanging="360"/>
+      </w:pPr>
+      <w:rPr>
+        <w:rFonts w:ascii="Wingdings" w:hAnsi="Wingdings" w:cs="Wingdings" w:hint="default"/>
+      </w:rPr>
+    </w:lvl>
+    <w:lvl w:ilvl="3" w:tplc="44090001" w:tentative="1">
+      <w:start w:val="1"/>
+      <w:numFmt w:val="bullet"/>
+      <w:lvlText w:val=""/>
+      <w:lvlJc w:val="left"/>
+      <w:pPr>
+        <w:ind w:left="2880" w:hanging="360"/>
+      </w:pPr>
+      <w:rPr>
+        <w:rFonts w:ascii="Symbol" w:hAnsi="Symbol" w:cs="Symbol" w:hint="default"/>
+      </w:rPr>
+    </w:lvl>
+    <w:lvl w:ilvl="4" w:tplc="44090003" w:tentative="1">
+      <w:start w:val="1"/>
+      <w:numFmt w:val="bullet"/>
+      <w:lvlText w:val="o"/>
+      <w:lvlJc w:val="left"/>
+      <w:pPr>
+        <w:ind w:left="3600" w:hanging="360"/>
+      </w:pPr>
+      <w:rPr>
+        <w:rFonts w:ascii="Courier New" w:hAnsi="Courier New" w:cs="Courier New" w:hint="default"/>
+      </w:rPr>
+    </w:lvl>
+    <w:lvl w:ilvl="5" w:tplc="44090005" w:tentative="1">
+      <w:start w:val="1"/>
+      <w:numFmt w:val="bullet"/>
+      <w:lvlText w:val=""/>
+      <w:lvlJc w:val="left"/>
+      <w:pPr>
+        <w:ind w:left="4320" w:hanging="360"/>
+      </w:pPr>
+      <w:rPr>
+        <w:rFonts w:ascii="Wingdings" w:hAnsi="Wingdings" w:cs="Wingdings" w:hint="default"/>
+      </w:rPr>
+    </w:lvl>
+    <w:lvl w:ilvl="6" w:tplc="44090001" w:tentative="1">
+      <w:start w:val="1"/>
+      <w:numFmt w:val="bullet"/>
+      <w:lvlText w:val=""/>
+      <w:lvlJc w:val="left"/>
+      <w:pPr>
+        <w:ind w:left="5040" w:hanging="360"/>
+      </w:pPr>
+      <w:rPr>
+        <w:rFonts w:ascii="Symbol" w:hAnsi="Symbol" w:cs="Symbol" w:hint="default"/>
+      </w:rPr>
+    </w:lvl>
+    <w:lvl w:ilvl="7" w:tplc="44090003" w:tentative="1">
+      <w:start w:val="1"/>
+      <w:numFmt w:val="bullet"/>
+      <w:lvlText w:val="o"/>
+      <w:lvlJc w:val="left"/>
+      <w:pPr>
+        <w:ind w:left="5760" w:hanging="360"/>
+      </w:pPr>
+      <w:rPr>
+        <w:rFonts w:ascii="Courier New" w:hAnsi="Courier New" w:cs="Courier New" w:hint="default"/>
+      </w:rPr>
+    </w:lvl>
+    <w:lvl w:ilvl="8" w:tplc="44090005" w:tentative="1">
+      <w:start w:val="1"/>
+      <w:numFmt w:val="bullet"/>
+      <w:lvlText w:val=""/>
+      <w:lvlJc w:val="left"/>
+      <w:pPr>
+        <w:ind w:left="6480" w:hanging="360"/>
+      </w:pPr>
+      <w:rPr>
+        <w:rFonts w:ascii="Wingdings" w:hAnsi="Wingdings" w:cs="Wingdings" w:hint="default"/>
+      </w:rPr>
+    </w:lvl>
+  </w:abstractNum>
+  <w:abstractNum w:abstractNumId="3" w15:restartNumberingAfterBreak="0">
     <w:nsid w:val="2E633709"/>
     <w:multiLevelType w:val="multilevel"/>
     <w:tmpl w:val="44090025"/>
@@ -3853,7 +5591,7 @@
       </w:pPr>
     </w:lvl>
   </w:abstractNum>
-  <w:abstractNum w:abstractNumId="3" w15:restartNumberingAfterBreak="0">
+  <w:abstractNum w:abstractNumId="4" w15:restartNumberingAfterBreak="0">
     <w:nsid w:val="354A08A7"/>
     <w:multiLevelType w:val="hybridMultilevel"/>
     <w:tmpl w:val="4C329762"/>
@@ -3939,7 +5677,7 @@
       </w:pPr>
     </w:lvl>
   </w:abstractNum>
-  <w:abstractNum w:abstractNumId="4" w15:restartNumberingAfterBreak="0">
+  <w:abstractNum w:abstractNumId="5" w15:restartNumberingAfterBreak="0">
     <w:nsid w:val="51DE7789"/>
     <w:multiLevelType w:val="hybridMultilevel"/>
     <w:tmpl w:val="1A68919A"/>
@@ -4052,7 +5790,7 @@
       </w:rPr>
     </w:lvl>
   </w:abstractNum>
-  <w:abstractNum w:abstractNumId="5" w15:restartNumberingAfterBreak="0">
+  <w:abstractNum w:abstractNumId="6" w15:restartNumberingAfterBreak="0">
     <w:nsid w:val="5E121210"/>
     <w:multiLevelType w:val="hybridMultilevel"/>
     <w:tmpl w:val="2DDA4A12"/>
@@ -4165,7 +5903,7 @@
       </w:rPr>
     </w:lvl>
   </w:abstractNum>
-  <w:abstractNum w:abstractNumId="6" w15:restartNumberingAfterBreak="0">
+  <w:abstractNum w:abstractNumId="7" w15:restartNumberingAfterBreak="0">
     <w:nsid w:val="6019774A"/>
     <w:multiLevelType w:val="hybridMultilevel"/>
     <w:tmpl w:val="3170F32C"/>
@@ -4278,7 +6016,7 @@
       </w:rPr>
     </w:lvl>
   </w:abstractNum>
-  <w:abstractNum w:abstractNumId="7" w15:restartNumberingAfterBreak="0">
+  <w:abstractNum w:abstractNumId="8" w15:restartNumberingAfterBreak="0">
     <w:nsid w:val="763B18A2"/>
     <w:multiLevelType w:val="hybridMultilevel"/>
     <w:tmpl w:val="8B62C552"/>
@@ -4389,31 +6127,123 @@
       <w:rPr>
         <w:rFonts w:ascii="Wingdings" w:hAnsi="Wingdings" w:cs="Wingdings" w:hint="default"/>
       </w:rPr>
+    </w:lvl>
+  </w:abstractNum>
+  <w:abstractNum w:abstractNumId="9" w15:restartNumberingAfterBreak="0">
+    <w:nsid w:val="79297261"/>
+    <w:multiLevelType w:val="hybridMultilevel"/>
+    <w:tmpl w:val="739ED4DA"/>
+    <w:lvl w:ilvl="0" w:tplc="44090017">
+      <w:start w:val="1"/>
+      <w:numFmt w:val="lowerLetter"/>
+      <w:lvlText w:val="%1)"/>
+      <w:lvlJc w:val="left"/>
+      <w:pPr>
+        <w:ind w:left="1080" w:hanging="360"/>
+      </w:pPr>
+    </w:lvl>
+    <w:lvl w:ilvl="1" w:tplc="44090019" w:tentative="1">
+      <w:start w:val="1"/>
+      <w:numFmt w:val="lowerLetter"/>
+      <w:lvlText w:val="%2."/>
+      <w:lvlJc w:val="left"/>
+      <w:pPr>
+        <w:ind w:left="1800" w:hanging="360"/>
+      </w:pPr>
+    </w:lvl>
+    <w:lvl w:ilvl="2" w:tplc="4409001B" w:tentative="1">
+      <w:start w:val="1"/>
+      <w:numFmt w:val="lowerRoman"/>
+      <w:lvlText w:val="%3."/>
+      <w:lvlJc w:val="right"/>
+      <w:pPr>
+        <w:ind w:left="2520" w:hanging="180"/>
+      </w:pPr>
+    </w:lvl>
+    <w:lvl w:ilvl="3" w:tplc="4409000F" w:tentative="1">
+      <w:start w:val="1"/>
+      <w:numFmt w:val="decimal"/>
+      <w:lvlText w:val="%4."/>
+      <w:lvlJc w:val="left"/>
+      <w:pPr>
+        <w:ind w:left="3240" w:hanging="360"/>
+      </w:pPr>
+    </w:lvl>
+    <w:lvl w:ilvl="4" w:tplc="44090019" w:tentative="1">
+      <w:start w:val="1"/>
+      <w:numFmt w:val="lowerLetter"/>
+      <w:lvlText w:val="%5."/>
+      <w:lvlJc w:val="left"/>
+      <w:pPr>
+        <w:ind w:left="3960" w:hanging="360"/>
+      </w:pPr>
+    </w:lvl>
+    <w:lvl w:ilvl="5" w:tplc="4409001B" w:tentative="1">
+      <w:start w:val="1"/>
+      <w:numFmt w:val="lowerRoman"/>
+      <w:lvlText w:val="%6."/>
+      <w:lvlJc w:val="right"/>
+      <w:pPr>
+        <w:ind w:left="4680" w:hanging="180"/>
+      </w:pPr>
+    </w:lvl>
+    <w:lvl w:ilvl="6" w:tplc="4409000F" w:tentative="1">
+      <w:start w:val="1"/>
+      <w:numFmt w:val="decimal"/>
+      <w:lvlText w:val="%7."/>
+      <w:lvlJc w:val="left"/>
+      <w:pPr>
+        <w:ind w:left="5400" w:hanging="360"/>
+      </w:pPr>
+    </w:lvl>
+    <w:lvl w:ilvl="7" w:tplc="44090019" w:tentative="1">
+      <w:start w:val="1"/>
+      <w:numFmt w:val="lowerLetter"/>
+      <w:lvlText w:val="%8."/>
+      <w:lvlJc w:val="left"/>
+      <w:pPr>
+        <w:ind w:left="6120" w:hanging="360"/>
+      </w:pPr>
+    </w:lvl>
+    <w:lvl w:ilvl="8" w:tplc="4409001B" w:tentative="1">
+      <w:start w:val="1"/>
+      <w:numFmt w:val="lowerRoman"/>
+      <w:lvlText w:val="%9."/>
+      <w:lvlJc w:val="right"/>
+      <w:pPr>
+        <w:ind w:left="6840" w:hanging="180"/>
+      </w:pPr>
     </w:lvl>
   </w:abstractNum>
   <w:num w:numId="1">
     <w:abstractNumId w:val="1"/>
   </w:num>
   <w:num w:numId="2">
-    <w:abstractNumId w:val="5"/>
+    <w:abstractNumId w:val="6"/>
   </w:num>
   <w:num w:numId="3">
-    <w:abstractNumId w:val="7"/>
+    <w:abstractNumId w:val="8"/>
   </w:num>
   <w:num w:numId="4">
-    <w:abstractNumId w:val="3"/>
+    <w:abstractNumId w:val="4"/>
   </w:num>
   <w:num w:numId="5">
-    <w:abstractNumId w:val="2"/>
+    <w:abstractNumId w:val="3"/>
   </w:num>
   <w:num w:numId="6">
     <w:abstractNumId w:val="0"/>
   </w:num>
   <w:num w:numId="7">
-    <w:abstractNumId w:val="4"/>
+    <w:abstractNumId w:val="5"/>
   </w:num>
   <w:num w:numId="8">
-    <w:abstractNumId w:val="6"/>
+    <w:abstractNumId w:val="7"/>
+  </w:num>
+  <w:num w:numId="9">
+    <w:abstractNumId w:val="2"/>
+  </w:num>
+  <w:num w:numId="10">
+    <w:abstractNumId w:val="9"/>
   </w:num>
 </w:numbering>
 </file>
@@ -5779,7 +7609,7 @@
 </file>
 
 <file path=customXml/itemProps1.xml><?xml version="1.0" encoding="utf-8"?>
-<ds:datastoreItem xmlns:ds="http://schemas.openxmlformats.org/officeDocument/2006/customXml" ds:itemID="{7E845CFE-BBFF-4033-B454-CDDF2C30DD40}">
+<ds:datastoreItem xmlns:ds="http://schemas.openxmlformats.org/officeDocument/2006/customXml" ds:itemID="{BECF1AF9-6340-4CDE-BB8D-F9F309DBA170}">
   <ds:schemaRefs>
     <ds:schemaRef ds:uri="http://schemas.openxmlformats.org/officeDocument/2006/bibliography"/>
   </ds:schemaRefs>

</xml_diff>